<commit_message>
changes to tech doc
</commit_message>
<xml_diff>
--- a/Tech doc for python.docx
+++ b/Tech doc for python.docx
@@ -494,7 +494,42 @@
           <w:szCs w:val="40"/>
         </w:rPr>
       </w:pPr>
+      <w:r>
+        <w:rPr>
+          <w:rFonts w:ascii="Times New Roman" w:hAnsi="Times New Roman" w:cs="Times New Roman"/>
+          <w:sz w:val="40"/>
+          <w:szCs w:val="40"/>
+        </w:rPr>
+        <w:t>Print</w:t>
+      </w:r>
     </w:p>
+    <w:tbl>
+      <w:tblPr>
+        <w:tblStyle w:val="TableGrid"/>
+        <w:tblW w:w="0" w:type="auto"/>
+        <w:tblLook w:val="04A0" w:firstRow="1" w:lastRow="0" w:firstColumn="1" w:lastColumn="0" w:noHBand="0" w:noVBand="1"/>
+      </w:tblPr>
+      <w:tblGrid>
+        <w:gridCol w:w="9576"/>
+      </w:tblGrid>
+      <w:tr>
+        <w:tc>
+          <w:tcPr>
+            <w:tcW w:w="9576" w:type="dxa"/>
+          </w:tcPr>
+          <w:p>
+            <w:pPr>
+              <w:ind w:left="0"/>
+              <w:rPr>
+                <w:rFonts w:ascii="Times New Roman" w:hAnsi="Times New Roman" w:cs="Times New Roman"/>
+                <w:sz w:val="40"/>
+                <w:szCs w:val="40"/>
+              </w:rPr>
+            </w:pPr>
+          </w:p>
+        </w:tc>
+      </w:tr>
+    </w:tbl>
     <w:p>
       <w:pPr>
         <w:ind w:left="0"/>
@@ -510,161 +545,204 @@
           <w:sz w:val="40"/>
           <w:szCs w:val="40"/>
         </w:rPr>
-        <w:t xml:space="preserve">    </w:t>
-      </w:r>
-      <w:r>
-        <w:rPr>
-          <w:rFonts w:ascii="Times New Roman" w:hAnsi="Times New Roman" w:cs="Times New Roman"/>
-          <w:sz w:val="40"/>
-          <w:szCs w:val="40"/>
-        </w:rPr>
-        <w:t>Print</w:t>
-      </w:r>
-    </w:p>
-    <w:p>
-      <w:pPr>
-        <w:ind w:left="0"/>
-        <w:rPr>
-          <w:rFonts w:ascii="Times New Roman" w:hAnsi="Times New Roman" w:cs="Times New Roman"/>
-          <w:sz w:val="40"/>
-          <w:szCs w:val="40"/>
-        </w:rPr>
-      </w:pPr>
-      <w:r>
-        <w:rPr>
-          <w:noProof/>
-        </w:rPr>
-        <w:pict w14:anchorId="785651E9">
-          <v:shapetype id="_x0000_t202" coordsize="21600,21600" o:spt="202" path="m,l,21600r21600,l21600,xe">
-            <v:stroke joinstyle="miter"/>
-            <v:path gradientshapeok="t" o:connecttype="rect"/>
-          </v:shapetype>
-          <v:shape id="Text Box 2" o:spid="_x0000_s1033" type="#_x0000_t202" style="position:absolute;margin-left:18.4pt;margin-top:618.8pt;width:445.95pt;height:105.2pt;z-index:251663360;visibility:visible;mso-wrap-distance-left:9pt;mso-wrap-distance-top:3.6pt;mso-wrap-distance-right:9pt;mso-wrap-distance-bottom:3.6pt;mso-position-horizontal-relative:margin;mso-position-vertical-relative:margin;mso-width-relative:margin;mso-height-relative:margin;v-text-anchor:top" fillcolor="#272727 [2749]" strokecolor="white [3212]">
-            <v:textbox style="mso-next-textbox:#Text Box 2">
-              <w:txbxContent>
-                <w:p>
-                  <w:pPr>
-                    <w:ind w:left="0"/>
-                    <w:rPr>
-                      <w:sz w:val="24"/>
-                      <w:szCs w:val="24"/>
-                      <w:lang w:val="en-US"/>
-                    </w:rPr>
-                  </w:pPr>
-                  <w:r>
-                    <w:rPr>
-                      <w:sz w:val="24"/>
-                      <w:szCs w:val="24"/>
-                      <w:lang w:val="en-US"/>
-                    </w:rPr>
-                    <w:t xml:space="preserve">To get an input from a user you’d need to start of with a variable and then you would make that variable get an input </w:t>
-                  </w:r>
-                </w:p>
-                <w:p>
-                  <w:pPr>
-                    <w:ind w:left="0"/>
-                    <w:rPr>
-                      <w:sz w:val="24"/>
-                      <w:szCs w:val="24"/>
-                      <w:lang w:val="en-US"/>
-                    </w:rPr>
-                  </w:pPr>
-                  <w:proofErr w:type="spellStart"/>
-                  <w:r>
-                    <w:rPr>
-                      <w:sz w:val="24"/>
-                      <w:szCs w:val="24"/>
-                      <w:lang w:val="en-US"/>
-                    </w:rPr>
-                    <w:t>userSelection</w:t>
-                  </w:r>
-                  <w:proofErr w:type="spellEnd"/>
-                  <w:r>
-                    <w:rPr>
-                      <w:sz w:val="24"/>
-                      <w:szCs w:val="24"/>
-                      <w:lang w:val="en-US"/>
-                    </w:rPr>
-                    <w:t xml:space="preserve"> = </w:t>
-                  </w:r>
-                  <w:proofErr w:type="gramStart"/>
-                  <w:r>
-                    <w:rPr>
-                      <w:sz w:val="24"/>
-                      <w:szCs w:val="24"/>
-                      <w:lang w:val="en-US"/>
-                    </w:rPr>
-                    <w:t>input(</w:t>
-                  </w:r>
-                  <w:proofErr w:type="gramEnd"/>
-                  <w:r>
-                    <w:rPr>
-                      <w:sz w:val="24"/>
-                      <w:szCs w:val="24"/>
-                      <w:lang w:val="en-US"/>
-                    </w:rPr>
-                    <w:t>"Enter y or n: ")</w:t>
-                  </w:r>
-                </w:p>
-                <w:p>
-                  <w:pPr>
-                    <w:ind w:left="0"/>
-                    <w:rPr>
-                      <w:sz w:val="24"/>
-                      <w:szCs w:val="24"/>
-                      <w:lang w:val="en-US"/>
-                    </w:rPr>
-                  </w:pPr>
-                  <w:r>
-                    <w:rPr>
-                      <w:sz w:val="24"/>
-                      <w:szCs w:val="24"/>
-                      <w:lang w:val="en-US"/>
-                    </w:rPr>
-                    <w:t xml:space="preserve">like this example the variable </w:t>
-                  </w:r>
-                  <w:proofErr w:type="spellStart"/>
-                  <w:r>
-                    <w:rPr>
-                      <w:sz w:val="24"/>
-                      <w:szCs w:val="24"/>
-                      <w:lang w:val="en-US"/>
-                    </w:rPr>
-                    <w:t>userSelection</w:t>
-                  </w:r>
-                  <w:proofErr w:type="spellEnd"/>
-                  <w:r>
-                    <w:rPr>
-                      <w:sz w:val="24"/>
-                      <w:szCs w:val="24"/>
-                      <w:lang w:val="en-US"/>
-                    </w:rPr>
-                    <w:t xml:space="preserve"> equals an input that we get from the user from asking the question y or n</w:t>
-                  </w:r>
-                </w:p>
-              </w:txbxContent>
-            </v:textbox>
-            <w10:wrap type="topAndBottom" anchorx="margin" anchory="margin"/>
-          </v:shape>
-        </w:pict>
-      </w:r>
-      <w:r>
-        <w:rPr>
-          <w:rFonts w:ascii="Times New Roman" w:hAnsi="Times New Roman" w:cs="Times New Roman"/>
-          <w:sz w:val="40"/>
-          <w:szCs w:val="40"/>
-        </w:rPr>
-        <w:t xml:space="preserve">    </w:t>
-      </w:r>
-      <w:r>
-        <w:rPr>
-          <w:rFonts w:ascii="Times New Roman" w:hAnsi="Times New Roman" w:cs="Times New Roman"/>
-          <w:sz w:val="40"/>
-          <w:szCs w:val="40"/>
-        </w:rPr>
         <w:t xml:space="preserve">User Input </w:t>
       </w:r>
     </w:p>
+    <w:tbl>
+      <w:tblPr>
+        <w:tblStyle w:val="TableGrid"/>
+        <w:tblW w:w="0" w:type="auto"/>
+        <w:tblLook w:val="04A0" w:firstRow="1" w:lastRow="0" w:firstColumn="1" w:lastColumn="0" w:noHBand="0" w:noVBand="1"/>
+      </w:tblPr>
+      <w:tblGrid>
+        <w:gridCol w:w="9576"/>
+      </w:tblGrid>
+      <w:tr>
+        <w:tc>
+          <w:tcPr>
+            <w:tcW w:w="9576" w:type="dxa"/>
+          </w:tcPr>
+          <w:p>
+            <w:pPr>
+              <w:ind w:left="0"/>
+              <w:rPr>
+                <w:rFonts w:ascii="Times New Roman" w:hAnsi="Times New Roman" w:cs="Times New Roman"/>
+                <w:sz w:val="24"/>
+                <w:szCs w:val="24"/>
+                <w:lang w:val="en-US"/>
+              </w:rPr>
+            </w:pPr>
+            <w:r>
+              <w:rPr>
+                <w:rFonts w:ascii="Times New Roman" w:hAnsi="Times New Roman" w:cs="Times New Roman"/>
+                <w:sz w:val="24"/>
+                <w:szCs w:val="24"/>
+                <w:lang w:val="en-US"/>
+              </w:rPr>
+              <w:t xml:space="preserve">To get an input from a user you’d need to </w:t>
+            </w:r>
+            <w:r>
+              <w:rPr>
+                <w:rFonts w:ascii="Times New Roman" w:hAnsi="Times New Roman" w:cs="Times New Roman"/>
+                <w:sz w:val="24"/>
+                <w:szCs w:val="24"/>
+                <w:lang w:val="en-US"/>
+              </w:rPr>
+              <w:t>start</w:t>
+            </w:r>
+            <w:r>
+              <w:rPr>
+                <w:rFonts w:ascii="Times New Roman" w:hAnsi="Times New Roman" w:cs="Times New Roman"/>
+                <w:sz w:val="24"/>
+                <w:szCs w:val="24"/>
+                <w:lang w:val="en-US"/>
+              </w:rPr>
+              <w:t xml:space="preserve"> with a variable and then you would make that variable get an input </w:t>
+            </w:r>
+          </w:p>
+          <w:p>
+            <w:pPr>
+              <w:ind w:left="0"/>
+              <w:rPr>
+                <w:rFonts w:ascii="Times New Roman" w:hAnsi="Times New Roman" w:cs="Times New Roman"/>
+                <w:sz w:val="24"/>
+                <w:szCs w:val="24"/>
+                <w:lang w:val="en-US"/>
+              </w:rPr>
+            </w:pPr>
+            <w:proofErr w:type="spellStart"/>
+            <w:r>
+              <w:rPr>
+                <w:rFonts w:ascii="Times New Roman" w:hAnsi="Times New Roman" w:cs="Times New Roman"/>
+                <w:sz w:val="24"/>
+                <w:szCs w:val="24"/>
+                <w:lang w:val="en-US"/>
+              </w:rPr>
+              <w:t>userSelection</w:t>
+            </w:r>
+            <w:proofErr w:type="spellEnd"/>
+            <w:r>
+              <w:rPr>
+                <w:rFonts w:ascii="Times New Roman" w:hAnsi="Times New Roman" w:cs="Times New Roman"/>
+                <w:sz w:val="24"/>
+                <w:szCs w:val="24"/>
+                <w:lang w:val="en-US"/>
+              </w:rPr>
+              <w:t xml:space="preserve"> = </w:t>
+            </w:r>
+            <w:proofErr w:type="gramStart"/>
+            <w:r>
+              <w:rPr>
+                <w:rFonts w:ascii="Times New Roman" w:hAnsi="Times New Roman" w:cs="Times New Roman"/>
+                <w:sz w:val="24"/>
+                <w:szCs w:val="24"/>
+                <w:lang w:val="en-US"/>
+              </w:rPr>
+              <w:t>input(</w:t>
+            </w:r>
+            <w:proofErr w:type="gramEnd"/>
+            <w:r>
+              <w:rPr>
+                <w:rFonts w:ascii="Times New Roman" w:hAnsi="Times New Roman" w:cs="Times New Roman"/>
+                <w:sz w:val="24"/>
+                <w:szCs w:val="24"/>
+                <w:lang w:val="en-US"/>
+              </w:rPr>
+              <w:t>"Enter y or n: ")</w:t>
+            </w:r>
+          </w:p>
+          <w:p>
+            <w:pPr>
+              <w:ind w:left="0"/>
+              <w:rPr>
+                <w:rFonts w:ascii="Times New Roman" w:hAnsi="Times New Roman" w:cs="Times New Roman"/>
+                <w:sz w:val="24"/>
+                <w:szCs w:val="24"/>
+                <w:lang w:val="en-US"/>
+              </w:rPr>
+            </w:pPr>
+            <w:r>
+              <w:rPr>
+                <w:rFonts w:ascii="Times New Roman" w:hAnsi="Times New Roman" w:cs="Times New Roman"/>
+                <w:sz w:val="24"/>
+                <w:szCs w:val="24"/>
+                <w:lang w:val="en-US"/>
+              </w:rPr>
+              <w:t xml:space="preserve">like this </w:t>
+            </w:r>
+            <w:proofErr w:type="gramStart"/>
+            <w:r>
+              <w:rPr>
+                <w:rFonts w:ascii="Times New Roman" w:hAnsi="Times New Roman" w:cs="Times New Roman"/>
+                <w:sz w:val="24"/>
+                <w:szCs w:val="24"/>
+                <w:lang w:val="en-US"/>
+              </w:rPr>
+              <w:t>example</w:t>
+            </w:r>
+            <w:proofErr w:type="gramEnd"/>
+            <w:r>
+              <w:rPr>
+                <w:rFonts w:ascii="Times New Roman" w:hAnsi="Times New Roman" w:cs="Times New Roman"/>
+                <w:sz w:val="24"/>
+                <w:szCs w:val="24"/>
+                <w:lang w:val="en-US"/>
+              </w:rPr>
+              <w:t xml:space="preserve"> the variable </w:t>
+            </w:r>
+            <w:proofErr w:type="spellStart"/>
+            <w:r>
+              <w:rPr>
+                <w:rFonts w:ascii="Times New Roman" w:hAnsi="Times New Roman" w:cs="Times New Roman"/>
+                <w:sz w:val="24"/>
+                <w:szCs w:val="24"/>
+                <w:lang w:val="en-US"/>
+              </w:rPr>
+              <w:t>userSelection</w:t>
+            </w:r>
+            <w:proofErr w:type="spellEnd"/>
+            <w:r>
+              <w:rPr>
+                <w:rFonts w:ascii="Times New Roman" w:hAnsi="Times New Roman" w:cs="Times New Roman"/>
+                <w:sz w:val="24"/>
+                <w:szCs w:val="24"/>
+                <w:lang w:val="en-US"/>
+              </w:rPr>
+              <w:t xml:space="preserve"> equals an input that we get from the user from asking</w:t>
+            </w:r>
+            <w:r>
+              <w:rPr>
+                <w:rFonts w:ascii="Times New Roman" w:hAnsi="Times New Roman" w:cs="Times New Roman"/>
+                <w:sz w:val="24"/>
+                <w:szCs w:val="24"/>
+                <w:lang w:val="en-US"/>
+              </w:rPr>
+              <w:t xml:space="preserve"> to enter </w:t>
+            </w:r>
+            <w:r>
+              <w:rPr>
+                <w:rFonts w:ascii="Times New Roman" w:hAnsi="Times New Roman" w:cs="Times New Roman"/>
+                <w:sz w:val="24"/>
+                <w:szCs w:val="24"/>
+                <w:lang w:val="en-US"/>
+              </w:rPr>
+              <w:t>y or n</w:t>
+            </w:r>
+          </w:p>
+          <w:p>
+            <w:pPr>
+              <w:ind w:left="0"/>
+              <w:rPr>
+                <w:rFonts w:ascii="Times New Roman" w:hAnsi="Times New Roman" w:cs="Times New Roman"/>
+                <w:sz w:val="40"/>
+                <w:szCs w:val="40"/>
+                <w:lang w:val="en-US"/>
+              </w:rPr>
+            </w:pPr>
+          </w:p>
+        </w:tc>
+      </w:tr>
+    </w:tbl>
     <w:p>
       <w:pPr>
         <w:ind w:left="0"/>
@@ -680,113 +758,36 @@
           <w:sz w:val="40"/>
           <w:szCs w:val="40"/>
         </w:rPr>
-        <w:t xml:space="preserve">   </w:t>
-      </w:r>
-    </w:p>
-    <w:p>
-      <w:pPr>
-        <w:ind w:left="0"/>
-        <w:rPr>
-          <w:rFonts w:ascii="Times New Roman" w:hAnsi="Times New Roman" w:cs="Times New Roman"/>
-          <w:sz w:val="40"/>
-          <w:szCs w:val="40"/>
-        </w:rPr>
-      </w:pPr>
-      <w:r>
-        <w:rPr>
-          <w:rFonts w:ascii="Times New Roman" w:hAnsi="Times New Roman" w:cs="Times New Roman"/>
-          <w:sz w:val="40"/>
-          <w:szCs w:val="40"/>
-        </w:rPr>
-        <w:t xml:space="preserve">    </w:t>
-      </w:r>
-      <w:r>
-        <w:rPr>
-          <w:rFonts w:ascii="Times New Roman" w:hAnsi="Times New Roman" w:cs="Times New Roman"/>
-          <w:sz w:val="40"/>
-          <w:szCs w:val="40"/>
-        </w:rPr>
         <w:t xml:space="preserve">If/Else If Statements </w:t>
       </w:r>
     </w:p>
-    <w:p>
-      <w:pPr>
-        <w:ind w:left="0"/>
-        <w:rPr>
-          <w:rFonts w:ascii="Times New Roman" w:hAnsi="Times New Roman" w:cs="Times New Roman"/>
-          <w:sz w:val="40"/>
-          <w:szCs w:val="40"/>
-        </w:rPr>
-      </w:pPr>
-      <w:r>
-        <w:rPr>
-          <w:rFonts w:ascii="Times New Roman" w:hAnsi="Times New Roman" w:cs="Times New Roman"/>
-          <w:sz w:val="40"/>
-          <w:szCs w:val="40"/>
-        </w:rPr>
-        <w:t xml:space="preserve">    </w:t>
-      </w:r>
-      <w:r>
-        <w:rPr>
-          <w:rFonts w:ascii="Times New Roman" w:hAnsi="Times New Roman" w:cs="Times New Roman"/>
-          <w:sz w:val="40"/>
-          <w:szCs w:val="40"/>
-        </w:rPr>
-        <w:t xml:space="preserve">Operands </w:t>
-      </w:r>
-    </w:p>
-    <w:p>
-      <w:pPr>
-        <w:ind w:left="0"/>
-        <w:rPr>
-          <w:rFonts w:ascii="Times New Roman" w:hAnsi="Times New Roman" w:cs="Times New Roman"/>
-          <w:sz w:val="40"/>
-          <w:szCs w:val="40"/>
-        </w:rPr>
-      </w:pPr>
-      <w:r>
-        <w:rPr>
-          <w:rFonts w:ascii="Times New Roman" w:hAnsi="Times New Roman" w:cs="Times New Roman"/>
-          <w:sz w:val="40"/>
-          <w:szCs w:val="40"/>
-        </w:rPr>
-        <w:t xml:space="preserve">    </w:t>
-      </w:r>
-      <w:r>
-        <w:rPr>
-          <w:rFonts w:ascii="Times New Roman" w:hAnsi="Times New Roman" w:cs="Times New Roman"/>
-          <w:sz w:val="40"/>
-          <w:szCs w:val="40"/>
-        </w:rPr>
-        <w:t xml:space="preserve">Random Number Generator </w:t>
-      </w:r>
-    </w:p>
-    <w:p>
-      <w:pPr>
-        <w:ind w:left="0"/>
-        <w:rPr>
-          <w:rFonts w:ascii="Times New Roman" w:hAnsi="Times New Roman" w:cs="Times New Roman"/>
-          <w:sz w:val="40"/>
-          <w:szCs w:val="40"/>
-        </w:rPr>
-      </w:pPr>
-      <w:r>
-        <w:rPr>
-          <w:rFonts w:ascii="Times New Roman" w:hAnsi="Times New Roman" w:cs="Times New Roman"/>
-          <w:sz w:val="40"/>
-          <w:szCs w:val="40"/>
-        </w:rPr>
-        <w:t xml:space="preserve">    </w:t>
-      </w:r>
-      <w:r>
-        <w:rPr>
-          <w:rFonts w:ascii="Times New Roman" w:hAnsi="Times New Roman" w:cs="Times New Roman"/>
-          <w:sz w:val="40"/>
-          <w:szCs w:val="40"/>
-        </w:rPr>
-        <w:t xml:space="preserve">Loops </w:t>
-      </w:r>
-    </w:p>
+    <w:tbl>
+      <w:tblPr>
+        <w:tblStyle w:val="TableGrid"/>
+        <w:tblW w:w="0" w:type="auto"/>
+        <w:tblLook w:val="04A0" w:firstRow="1" w:lastRow="0" w:firstColumn="1" w:lastColumn="0" w:noHBand="0" w:noVBand="1"/>
+      </w:tblPr>
+      <w:tblGrid>
+        <w:gridCol w:w="9576"/>
+      </w:tblGrid>
+      <w:tr>
+        <w:tc>
+          <w:tcPr>
+            <w:tcW w:w="9576" w:type="dxa"/>
+          </w:tcPr>
+          <w:p>
+            <w:pPr>
+              <w:ind w:left="0"/>
+              <w:rPr>
+                <w:rFonts w:ascii="Times New Roman" w:hAnsi="Times New Roman" w:cs="Times New Roman"/>
+                <w:sz w:val="40"/>
+                <w:szCs w:val="40"/>
+              </w:rPr>
+            </w:pPr>
+          </w:p>
+        </w:tc>
+      </w:tr>
+    </w:tbl>
     <w:p>
       <w:pPr>
         <w:ind w:left="0"/>
@@ -803,23 +804,366 @@
           <w:szCs w:val="40"/>
         </w:rPr>
         <w:lastRenderedPageBreak/>
-        <w:t xml:space="preserve">   </w:t>
+        <w:t xml:space="preserve">Operands </w:t>
       </w:r>
+    </w:p>
+    <w:tbl>
+      <w:tblPr>
+        <w:tblStyle w:val="TableGrid"/>
+        <w:tblW w:w="0" w:type="auto"/>
+        <w:tblLook w:val="04A0" w:firstRow="1" w:lastRow="0" w:firstColumn="1" w:lastColumn="0" w:noHBand="0" w:noVBand="1"/>
+      </w:tblPr>
+      <w:tblGrid>
+        <w:gridCol w:w="9576"/>
+      </w:tblGrid>
+      <w:tr>
+        <w:tc>
+          <w:tcPr>
+            <w:tcW w:w="9576" w:type="dxa"/>
+          </w:tcPr>
+          <w:p>
+            <w:pPr>
+              <w:ind w:left="0"/>
+              <w:rPr>
+                <w:rFonts w:ascii="Times New Roman" w:hAnsi="Times New Roman" w:cs="Times New Roman"/>
+                <w:sz w:val="40"/>
+                <w:szCs w:val="40"/>
+              </w:rPr>
+            </w:pPr>
+          </w:p>
+        </w:tc>
+      </w:tr>
+    </w:tbl>
+    <w:p>
+      <w:pPr>
+        <w:ind w:left="0"/>
+        <w:rPr>
+          <w:rFonts w:ascii="Times New Roman" w:hAnsi="Times New Roman" w:cs="Times New Roman"/>
+          <w:sz w:val="40"/>
+          <w:szCs w:val="40"/>
+        </w:rPr>
+      </w:pPr>
       <w:r>
         <w:rPr>
           <w:rFonts w:ascii="Times New Roman" w:hAnsi="Times New Roman" w:cs="Times New Roman"/>
           <w:sz w:val="40"/>
           <w:szCs w:val="40"/>
         </w:rPr>
-        <w:t xml:space="preserve"> </w:t>
+        <w:t xml:space="preserve">Random Number Generator </w:t>
       </w:r>
+    </w:p>
+    <w:tbl>
+      <w:tblPr>
+        <w:tblStyle w:val="TableGrid"/>
+        <w:tblW w:w="0" w:type="auto"/>
+        <w:tblLook w:val="04A0" w:firstRow="1" w:lastRow="0" w:firstColumn="1" w:lastColumn="0" w:noHBand="0" w:noVBand="1"/>
+      </w:tblPr>
+      <w:tblGrid>
+        <w:gridCol w:w="9576"/>
+      </w:tblGrid>
+      <w:tr>
+        <w:tc>
+          <w:tcPr>
+            <w:tcW w:w="9576" w:type="dxa"/>
+          </w:tcPr>
+          <w:p>
+            <w:pPr>
+              <w:ind w:left="0"/>
+              <w:rPr>
+                <w:rFonts w:ascii="Times New Roman" w:hAnsi="Times New Roman" w:cs="Times New Roman"/>
+                <w:sz w:val="24"/>
+                <w:szCs w:val="24"/>
+              </w:rPr>
+            </w:pPr>
+            <w:r>
+              <w:rPr>
+                <w:rFonts w:ascii="Times New Roman" w:hAnsi="Times New Roman" w:cs="Times New Roman"/>
+                <w:sz w:val="24"/>
+                <w:szCs w:val="24"/>
+              </w:rPr>
+              <w:t xml:space="preserve">Getting a random number </w:t>
+            </w:r>
+          </w:p>
+          <w:p>
+            <w:pPr>
+              <w:ind w:left="0"/>
+              <w:rPr>
+                <w:rFonts w:ascii="Times New Roman" w:hAnsi="Times New Roman" w:cs="Times New Roman"/>
+                <w:sz w:val="24"/>
+                <w:szCs w:val="24"/>
+                <w:lang w:val="en-US"/>
+              </w:rPr>
+            </w:pPr>
+            <w:r>
+              <w:rPr>
+                <w:rFonts w:ascii="Times New Roman" w:hAnsi="Times New Roman" w:cs="Times New Roman"/>
+                <w:sz w:val="24"/>
+                <w:szCs w:val="24"/>
+                <w:lang w:val="en-US"/>
+              </w:rPr>
+              <w:t>import random</w:t>
+            </w:r>
+          </w:p>
+          <w:p>
+            <w:pPr>
+              <w:ind w:left="0"/>
+              <w:rPr>
+                <w:rFonts w:ascii="Times New Roman" w:hAnsi="Times New Roman" w:cs="Times New Roman"/>
+                <w:sz w:val="24"/>
+                <w:szCs w:val="24"/>
+                <w:lang w:val="en-US"/>
+              </w:rPr>
+            </w:pPr>
+            <w:r>
+              <w:rPr>
+                <w:rFonts w:ascii="Times New Roman" w:hAnsi="Times New Roman" w:cs="Times New Roman"/>
+                <w:sz w:val="24"/>
+                <w:szCs w:val="24"/>
+                <w:lang w:val="en-US"/>
+              </w:rPr>
+              <w:t># 1. Generate two random single-digit integers (0–6)</w:t>
+            </w:r>
+          </w:p>
+          <w:p>
+            <w:pPr>
+              <w:ind w:left="0"/>
+              <w:rPr>
+                <w:rFonts w:ascii="Times New Roman" w:hAnsi="Times New Roman" w:cs="Times New Roman"/>
+                <w:sz w:val="24"/>
+                <w:szCs w:val="24"/>
+                <w:lang w:val="en-US"/>
+              </w:rPr>
+            </w:pPr>
+            <w:r>
+              <w:rPr>
+                <w:rFonts w:ascii="Times New Roman" w:hAnsi="Times New Roman" w:cs="Times New Roman"/>
+                <w:sz w:val="24"/>
+                <w:szCs w:val="24"/>
+                <w:lang w:val="en-US"/>
+              </w:rPr>
+              <w:t xml:space="preserve">number1 = </w:t>
+            </w:r>
+            <w:proofErr w:type="spellStart"/>
+            <w:proofErr w:type="gramStart"/>
+            <w:r>
+              <w:rPr>
+                <w:rFonts w:ascii="Times New Roman" w:hAnsi="Times New Roman" w:cs="Times New Roman"/>
+                <w:sz w:val="24"/>
+                <w:szCs w:val="24"/>
+                <w:lang w:val="en-US"/>
+              </w:rPr>
+              <w:t>random.randint</w:t>
+            </w:r>
+            <w:proofErr w:type="spellEnd"/>
+            <w:proofErr w:type="gramEnd"/>
+            <w:r>
+              <w:rPr>
+                <w:rFonts w:ascii="Times New Roman" w:hAnsi="Times New Roman" w:cs="Times New Roman"/>
+                <w:sz w:val="24"/>
+                <w:szCs w:val="24"/>
+                <w:lang w:val="en-US"/>
+              </w:rPr>
+              <w:t>(0, 6)</w:t>
+            </w:r>
+          </w:p>
+          <w:p>
+            <w:pPr>
+              <w:ind w:left="0"/>
+              <w:rPr>
+                <w:rFonts w:ascii="Times New Roman" w:hAnsi="Times New Roman" w:cs="Times New Roman"/>
+                <w:sz w:val="24"/>
+                <w:szCs w:val="24"/>
+                <w:lang w:val="en-US"/>
+              </w:rPr>
+            </w:pPr>
+            <w:r>
+              <w:rPr>
+                <w:rFonts w:ascii="Times New Roman" w:hAnsi="Times New Roman" w:cs="Times New Roman"/>
+                <w:sz w:val="24"/>
+                <w:szCs w:val="24"/>
+                <w:lang w:val="en-US"/>
+              </w:rPr>
+              <w:t xml:space="preserve">number2 = </w:t>
+            </w:r>
+            <w:proofErr w:type="spellStart"/>
+            <w:proofErr w:type="gramStart"/>
+            <w:r>
+              <w:rPr>
+                <w:rFonts w:ascii="Times New Roman" w:hAnsi="Times New Roman" w:cs="Times New Roman"/>
+                <w:sz w:val="24"/>
+                <w:szCs w:val="24"/>
+                <w:lang w:val="en-US"/>
+              </w:rPr>
+              <w:t>random.randint</w:t>
+            </w:r>
+            <w:proofErr w:type="spellEnd"/>
+            <w:proofErr w:type="gramEnd"/>
+            <w:r>
+              <w:rPr>
+                <w:rFonts w:ascii="Times New Roman" w:hAnsi="Times New Roman" w:cs="Times New Roman"/>
+                <w:sz w:val="24"/>
+                <w:szCs w:val="24"/>
+                <w:lang w:val="en-US"/>
+              </w:rPr>
+              <w:t>(0, 6)</w:t>
+            </w:r>
+          </w:p>
+          <w:p>
+            <w:pPr>
+              <w:ind w:left="0"/>
+              <w:rPr>
+                <w:rFonts w:ascii="Times New Roman" w:hAnsi="Times New Roman" w:cs="Times New Roman"/>
+                <w:sz w:val="24"/>
+                <w:szCs w:val="24"/>
+                <w:lang w:val="en-US"/>
+              </w:rPr>
+            </w:pPr>
+          </w:p>
+          <w:p>
+            <w:pPr>
+              <w:ind w:left="0"/>
+              <w:rPr>
+                <w:rFonts w:ascii="Times New Roman" w:hAnsi="Times New Roman" w:cs="Times New Roman"/>
+                <w:sz w:val="24"/>
+                <w:szCs w:val="24"/>
+                <w:lang w:val="en-US"/>
+              </w:rPr>
+            </w:pPr>
+            <w:proofErr w:type="gramStart"/>
+            <w:r>
+              <w:rPr>
+                <w:rFonts w:ascii="Times New Roman" w:hAnsi="Times New Roman" w:cs="Times New Roman"/>
+                <w:sz w:val="24"/>
+                <w:szCs w:val="24"/>
+                <w:lang w:val="en-US"/>
+              </w:rPr>
+              <w:t>print(</w:t>
+            </w:r>
+            <w:proofErr w:type="spellStart"/>
+            <w:proofErr w:type="gramEnd"/>
+            <w:r>
+              <w:rPr>
+                <w:rFonts w:ascii="Times New Roman" w:hAnsi="Times New Roman" w:cs="Times New Roman"/>
+                <w:sz w:val="24"/>
+                <w:szCs w:val="24"/>
+                <w:lang w:val="en-US"/>
+              </w:rPr>
+              <w:t>f"Your</w:t>
+            </w:r>
+            <w:proofErr w:type="spellEnd"/>
+            <w:r>
+              <w:rPr>
+                <w:rFonts w:ascii="Times New Roman" w:hAnsi="Times New Roman" w:cs="Times New Roman"/>
+                <w:sz w:val="24"/>
+                <w:szCs w:val="24"/>
+                <w:lang w:val="en-US"/>
+              </w:rPr>
+              <w:t xml:space="preserve"> first dice landed on {number1}")</w:t>
+            </w:r>
+          </w:p>
+          <w:p>
+            <w:pPr>
+              <w:ind w:left="0"/>
+              <w:rPr>
+                <w:rFonts w:ascii="Times New Roman" w:hAnsi="Times New Roman" w:cs="Times New Roman"/>
+                <w:sz w:val="24"/>
+                <w:szCs w:val="24"/>
+                <w:lang w:val="en-US"/>
+              </w:rPr>
+            </w:pPr>
+            <w:proofErr w:type="gramStart"/>
+            <w:r>
+              <w:rPr>
+                <w:rFonts w:ascii="Times New Roman" w:hAnsi="Times New Roman" w:cs="Times New Roman"/>
+                <w:sz w:val="24"/>
+                <w:szCs w:val="24"/>
+                <w:lang w:val="en-US"/>
+              </w:rPr>
+              <w:t>print(</w:t>
+            </w:r>
+            <w:proofErr w:type="spellStart"/>
+            <w:proofErr w:type="gramEnd"/>
+            <w:r>
+              <w:rPr>
+                <w:rFonts w:ascii="Times New Roman" w:hAnsi="Times New Roman" w:cs="Times New Roman"/>
+                <w:sz w:val="24"/>
+                <w:szCs w:val="24"/>
+                <w:lang w:val="en-US"/>
+              </w:rPr>
+              <w:t>f"Your</w:t>
+            </w:r>
+            <w:proofErr w:type="spellEnd"/>
+            <w:r>
+              <w:rPr>
+                <w:rFonts w:ascii="Times New Roman" w:hAnsi="Times New Roman" w:cs="Times New Roman"/>
+                <w:sz w:val="24"/>
+                <w:szCs w:val="24"/>
+                <w:lang w:val="en-US"/>
+              </w:rPr>
+              <w:t xml:space="preserve"> second dice landed on {number2}")</w:t>
+            </w:r>
+          </w:p>
+          <w:p>
+            <w:pPr>
+              <w:ind w:left="0"/>
+              <w:rPr>
+                <w:rFonts w:ascii="Times New Roman" w:hAnsi="Times New Roman" w:cs="Times New Roman"/>
+                <w:sz w:val="24"/>
+                <w:szCs w:val="24"/>
+                <w:lang w:val="en-US"/>
+              </w:rPr>
+            </w:pPr>
+          </w:p>
+          <w:p>
+            <w:pPr>
+              <w:ind w:left="0"/>
+              <w:rPr>
+                <w:rFonts w:ascii="Times New Roman" w:hAnsi="Times New Roman" w:cs="Times New Roman"/>
+                <w:sz w:val="24"/>
+                <w:szCs w:val="24"/>
+                <w:lang w:val="en-US"/>
+              </w:rPr>
+            </w:pPr>
+            <w:r>
+              <w:rPr>
+                <w:rFonts w:ascii="Times New Roman" w:hAnsi="Times New Roman" w:cs="Times New Roman"/>
+                <w:sz w:val="24"/>
+                <w:szCs w:val="24"/>
+                <w:lang w:val="en-US"/>
+              </w:rPr>
+              <w:t xml:space="preserve">This piece of code generates two random numbers in the range 0-6 then it displays those two numbers </w:t>
+            </w:r>
+          </w:p>
+          <w:p>
+            <w:pPr>
+              <w:ind w:left="0"/>
+              <w:rPr>
+                <w:rFonts w:ascii="Times New Roman" w:hAnsi="Times New Roman" w:cs="Times New Roman"/>
+                <w:sz w:val="40"/>
+                <w:szCs w:val="40"/>
+                <w:lang w:val="en-US"/>
+              </w:rPr>
+            </w:pPr>
+          </w:p>
+        </w:tc>
+      </w:tr>
+    </w:tbl>
+    <w:p>
+      <w:pPr>
+        <w:ind w:left="0"/>
+        <w:rPr>
+          <w:rFonts w:ascii="Times New Roman" w:hAnsi="Times New Roman" w:cs="Times New Roman"/>
+          <w:sz w:val="40"/>
+          <w:szCs w:val="40"/>
+        </w:rPr>
+      </w:pPr>
       <w:r>
         <w:rPr>
           <w:rFonts w:ascii="Times New Roman" w:hAnsi="Times New Roman" w:cs="Times New Roman"/>
           <w:sz w:val="40"/>
           <w:szCs w:val="40"/>
         </w:rPr>
-        <w:t>While Loops</w:t>
+        <w:t xml:space="preserve">Loops </w:t>
       </w:r>
     </w:p>
     <w:p>
@@ -853,7 +1197,968 @@
           <w:sz w:val="40"/>
           <w:szCs w:val="40"/>
         </w:rPr>
+        <w:t>While Loops</w:t>
+      </w:r>
+    </w:p>
+    <w:tbl>
+      <w:tblPr>
+        <w:tblStyle w:val="TableGrid"/>
+        <w:tblW w:w="0" w:type="auto"/>
+        <w:tblLook w:val="04A0" w:firstRow="1" w:lastRow="0" w:firstColumn="1" w:lastColumn="0" w:noHBand="0" w:noVBand="1"/>
+      </w:tblPr>
+      <w:tblGrid>
+        <w:gridCol w:w="9576"/>
+      </w:tblGrid>
+      <w:tr>
+        <w:tc>
+          <w:tcPr>
+            <w:tcW w:w="9576" w:type="dxa"/>
+          </w:tcPr>
+          <w:p>
+            <w:pPr>
+              <w:ind w:left="0"/>
+              <w:rPr>
+                <w:rFonts w:ascii="Times New Roman" w:hAnsi="Times New Roman" w:cs="Times New Roman"/>
+                <w:sz w:val="24"/>
+                <w:szCs w:val="24"/>
+                <w:lang w:val="en-US"/>
+              </w:rPr>
+            </w:pPr>
+            <w:r>
+              <w:rPr>
+                <w:rFonts w:ascii="Times New Roman" w:hAnsi="Times New Roman" w:cs="Times New Roman"/>
+                <w:sz w:val="24"/>
+                <w:szCs w:val="24"/>
+                <w:lang w:val="en-US"/>
+              </w:rPr>
+              <w:t xml:space="preserve">#while loop to see if user wanted to continue an </w:t>
+            </w:r>
+            <w:proofErr w:type="spellStart"/>
+            <w:r>
+              <w:rPr>
+                <w:rFonts w:ascii="Times New Roman" w:hAnsi="Times New Roman" w:cs="Times New Roman"/>
+                <w:sz w:val="24"/>
+                <w:szCs w:val="24"/>
+                <w:lang w:val="en-US"/>
+              </w:rPr>
+              <w:t>infinte</w:t>
+            </w:r>
+            <w:proofErr w:type="spellEnd"/>
+            <w:r>
+              <w:rPr>
+                <w:rFonts w:ascii="Times New Roman" w:hAnsi="Times New Roman" w:cs="Times New Roman"/>
+                <w:sz w:val="24"/>
+                <w:szCs w:val="24"/>
+                <w:lang w:val="en-US"/>
+              </w:rPr>
+              <w:t xml:space="preserve"> loop -EP</w:t>
+            </w:r>
+          </w:p>
+          <w:p>
+            <w:pPr>
+              <w:ind w:left="0"/>
+              <w:rPr>
+                <w:rFonts w:ascii="Times New Roman" w:hAnsi="Times New Roman" w:cs="Times New Roman"/>
+                <w:sz w:val="24"/>
+                <w:szCs w:val="24"/>
+                <w:lang w:val="en-US"/>
+              </w:rPr>
+            </w:pPr>
+            <w:r>
+              <w:rPr>
+                <w:rFonts w:ascii="Times New Roman" w:hAnsi="Times New Roman" w:cs="Times New Roman"/>
+                <w:sz w:val="24"/>
+                <w:szCs w:val="24"/>
+                <w:lang w:val="en-US"/>
+              </w:rPr>
+              <w:t xml:space="preserve">while </w:t>
+            </w:r>
+            <w:proofErr w:type="spellStart"/>
+            <w:r>
+              <w:rPr>
+                <w:rFonts w:ascii="Times New Roman" w:hAnsi="Times New Roman" w:cs="Times New Roman"/>
+                <w:sz w:val="24"/>
+                <w:szCs w:val="24"/>
+                <w:lang w:val="en-US"/>
+              </w:rPr>
+              <w:t>userSelection</w:t>
+            </w:r>
+            <w:proofErr w:type="spellEnd"/>
+            <w:r>
+              <w:rPr>
+                <w:rFonts w:ascii="Times New Roman" w:hAnsi="Times New Roman" w:cs="Times New Roman"/>
+                <w:sz w:val="24"/>
+                <w:szCs w:val="24"/>
+                <w:lang w:val="en-US"/>
+              </w:rPr>
+              <w:t xml:space="preserve"> == "y</w:t>
+            </w:r>
+            <w:proofErr w:type="gramStart"/>
+            <w:r>
+              <w:rPr>
+                <w:rFonts w:ascii="Times New Roman" w:hAnsi="Times New Roman" w:cs="Times New Roman"/>
+                <w:sz w:val="24"/>
+                <w:szCs w:val="24"/>
+                <w:lang w:val="en-US"/>
+              </w:rPr>
+              <w:t>":                         #</w:t>
+            </w:r>
+            <w:proofErr w:type="gramEnd"/>
+            <w:r>
+              <w:rPr>
+                <w:rFonts w:ascii="Times New Roman" w:hAnsi="Times New Roman" w:cs="Times New Roman"/>
+                <w:sz w:val="24"/>
+                <w:szCs w:val="24"/>
+                <w:lang w:val="en-US"/>
+              </w:rPr>
+              <w:t xml:space="preserve">basically if y </w:t>
+            </w:r>
+            <w:proofErr w:type="gramStart"/>
+            <w:r>
+              <w:rPr>
+                <w:rFonts w:ascii="Times New Roman" w:hAnsi="Times New Roman" w:cs="Times New Roman"/>
+                <w:sz w:val="24"/>
+                <w:szCs w:val="24"/>
+                <w:lang w:val="en-US"/>
+              </w:rPr>
+              <w:t>than</w:t>
+            </w:r>
+            <w:proofErr w:type="gramEnd"/>
+            <w:r>
+              <w:rPr>
+                <w:rFonts w:ascii="Times New Roman" w:hAnsi="Times New Roman" w:cs="Times New Roman"/>
+                <w:sz w:val="24"/>
+                <w:szCs w:val="24"/>
+                <w:lang w:val="en-US"/>
+              </w:rPr>
+              <w:t xml:space="preserve"> continue -Ep</w:t>
+            </w:r>
+          </w:p>
+          <w:p>
+            <w:pPr>
+              <w:ind w:left="0"/>
+              <w:rPr>
+                <w:rFonts w:ascii="Times New Roman" w:hAnsi="Times New Roman" w:cs="Times New Roman"/>
+                <w:sz w:val="24"/>
+                <w:szCs w:val="24"/>
+                <w:lang w:val="en-US"/>
+              </w:rPr>
+            </w:pPr>
+            <w:r>
+              <w:rPr>
+                <w:rFonts w:ascii="Times New Roman" w:hAnsi="Times New Roman" w:cs="Times New Roman"/>
+                <w:sz w:val="24"/>
+                <w:szCs w:val="24"/>
+                <w:lang w:val="en-US"/>
+              </w:rPr>
+              <w:t xml:space="preserve">    </w:t>
+            </w:r>
+            <w:proofErr w:type="spellStart"/>
+            <w:r>
+              <w:rPr>
+                <w:rFonts w:ascii="Times New Roman" w:hAnsi="Times New Roman" w:cs="Times New Roman"/>
+                <w:sz w:val="24"/>
+                <w:szCs w:val="24"/>
+                <w:lang w:val="en-US"/>
+              </w:rPr>
+              <w:t>timesContinued</w:t>
+            </w:r>
+            <w:proofErr w:type="spellEnd"/>
+            <w:r>
+              <w:rPr>
+                <w:rFonts w:ascii="Times New Roman" w:hAnsi="Times New Roman" w:cs="Times New Roman"/>
+                <w:sz w:val="24"/>
+                <w:szCs w:val="24"/>
+                <w:lang w:val="en-US"/>
+              </w:rPr>
+              <w:t xml:space="preserve"> += 1</w:t>
+            </w:r>
+          </w:p>
+          <w:p>
+            <w:pPr>
+              <w:ind w:left="0"/>
+              <w:rPr>
+                <w:rFonts w:ascii="Times New Roman" w:hAnsi="Times New Roman" w:cs="Times New Roman"/>
+                <w:sz w:val="24"/>
+                <w:szCs w:val="24"/>
+                <w:lang w:val="en-US"/>
+              </w:rPr>
+            </w:pPr>
+            <w:r>
+              <w:rPr>
+                <w:rFonts w:ascii="Times New Roman" w:hAnsi="Times New Roman" w:cs="Times New Roman"/>
+                <w:sz w:val="24"/>
+                <w:szCs w:val="24"/>
+                <w:lang w:val="en-US"/>
+              </w:rPr>
+              <w:t xml:space="preserve">    </w:t>
+            </w:r>
+            <w:proofErr w:type="gramStart"/>
+            <w:r>
+              <w:rPr>
+                <w:rFonts w:ascii="Times New Roman" w:hAnsi="Times New Roman" w:cs="Times New Roman"/>
+                <w:sz w:val="24"/>
+                <w:szCs w:val="24"/>
+                <w:lang w:val="en-US"/>
+              </w:rPr>
+              <w:t>print(</w:t>
+            </w:r>
+            <w:proofErr w:type="spellStart"/>
+            <w:proofErr w:type="gramEnd"/>
+            <w:r>
+              <w:rPr>
+                <w:rFonts w:ascii="Times New Roman" w:hAnsi="Times New Roman" w:cs="Times New Roman"/>
+                <w:sz w:val="24"/>
+                <w:szCs w:val="24"/>
+                <w:lang w:val="en-US"/>
+              </w:rPr>
+              <w:t>f"you</w:t>
+            </w:r>
+            <w:proofErr w:type="spellEnd"/>
+            <w:r>
+              <w:rPr>
+                <w:rFonts w:ascii="Times New Roman" w:hAnsi="Times New Roman" w:cs="Times New Roman"/>
+                <w:sz w:val="24"/>
+                <w:szCs w:val="24"/>
+                <w:lang w:val="en-US"/>
+              </w:rPr>
+              <w:t xml:space="preserve"> said you wanted to continue")</w:t>
+            </w:r>
+          </w:p>
+          <w:p>
+            <w:pPr>
+              <w:ind w:left="0"/>
+              <w:rPr>
+                <w:rFonts w:ascii="Times New Roman" w:hAnsi="Times New Roman" w:cs="Times New Roman"/>
+                <w:sz w:val="24"/>
+                <w:szCs w:val="24"/>
+                <w:lang w:val="en-US"/>
+              </w:rPr>
+            </w:pPr>
+            <w:r>
+              <w:rPr>
+                <w:rFonts w:ascii="Times New Roman" w:hAnsi="Times New Roman" w:cs="Times New Roman"/>
+                <w:sz w:val="24"/>
+                <w:szCs w:val="24"/>
+                <w:lang w:val="en-US"/>
+              </w:rPr>
+              <w:t xml:space="preserve">    </w:t>
+            </w:r>
+            <w:proofErr w:type="spellStart"/>
+            <w:r>
+              <w:rPr>
+                <w:rFonts w:ascii="Times New Roman" w:hAnsi="Times New Roman" w:cs="Times New Roman"/>
+                <w:sz w:val="24"/>
+                <w:szCs w:val="24"/>
+                <w:lang w:val="en-US"/>
+              </w:rPr>
+              <w:t>userSelection</w:t>
+            </w:r>
+            <w:proofErr w:type="spellEnd"/>
+            <w:r>
+              <w:rPr>
+                <w:rFonts w:ascii="Times New Roman" w:hAnsi="Times New Roman" w:cs="Times New Roman"/>
+                <w:sz w:val="24"/>
+                <w:szCs w:val="24"/>
+                <w:lang w:val="en-US"/>
+              </w:rPr>
+              <w:t xml:space="preserve"> = </w:t>
+            </w:r>
+            <w:proofErr w:type="gramStart"/>
+            <w:r>
+              <w:rPr>
+                <w:rFonts w:ascii="Times New Roman" w:hAnsi="Times New Roman" w:cs="Times New Roman"/>
+                <w:sz w:val="24"/>
+                <w:szCs w:val="24"/>
+                <w:lang w:val="en-US"/>
+              </w:rPr>
+              <w:t>input(</w:t>
+            </w:r>
+            <w:proofErr w:type="gramEnd"/>
+            <w:r>
+              <w:rPr>
+                <w:rFonts w:ascii="Times New Roman" w:hAnsi="Times New Roman" w:cs="Times New Roman"/>
+                <w:sz w:val="24"/>
+                <w:szCs w:val="24"/>
+                <w:lang w:val="en-US"/>
+              </w:rPr>
+              <w:t>"Enter y or n: ")</w:t>
+            </w:r>
+          </w:p>
+          <w:p>
+            <w:pPr>
+              <w:ind w:left="0"/>
+              <w:rPr>
+                <w:rFonts w:ascii="Times New Roman" w:hAnsi="Times New Roman" w:cs="Times New Roman"/>
+                <w:sz w:val="24"/>
+                <w:szCs w:val="24"/>
+                <w:lang w:val="en-US"/>
+              </w:rPr>
+            </w:pPr>
+            <w:r>
+              <w:rPr>
+                <w:rFonts w:ascii="Times New Roman" w:hAnsi="Times New Roman" w:cs="Times New Roman"/>
+                <w:sz w:val="24"/>
+                <w:szCs w:val="24"/>
+                <w:lang w:val="en-US"/>
+              </w:rPr>
+              <w:t>    if (</w:t>
+            </w:r>
+            <w:proofErr w:type="spellStart"/>
+            <w:r>
+              <w:rPr>
+                <w:rFonts w:ascii="Times New Roman" w:hAnsi="Times New Roman" w:cs="Times New Roman"/>
+                <w:sz w:val="24"/>
+                <w:szCs w:val="24"/>
+                <w:lang w:val="en-US"/>
+              </w:rPr>
+              <w:t>userSelection</w:t>
+            </w:r>
+            <w:proofErr w:type="spellEnd"/>
+            <w:r>
+              <w:rPr>
+                <w:rFonts w:ascii="Times New Roman" w:hAnsi="Times New Roman" w:cs="Times New Roman"/>
+                <w:sz w:val="24"/>
+                <w:szCs w:val="24"/>
+                <w:lang w:val="en-US"/>
+              </w:rPr>
+              <w:t xml:space="preserve"> == "n"</w:t>
+            </w:r>
+            <w:proofErr w:type="gramStart"/>
+            <w:r>
+              <w:rPr>
+                <w:rFonts w:ascii="Times New Roman" w:hAnsi="Times New Roman" w:cs="Times New Roman"/>
+                <w:sz w:val="24"/>
+                <w:szCs w:val="24"/>
+                <w:lang w:val="en-US"/>
+              </w:rPr>
+              <w:t>):                      #</w:t>
+            </w:r>
+            <w:proofErr w:type="gramEnd"/>
+            <w:r>
+              <w:rPr>
+                <w:rFonts w:ascii="Times New Roman" w:hAnsi="Times New Roman" w:cs="Times New Roman"/>
+                <w:sz w:val="24"/>
+                <w:szCs w:val="24"/>
+                <w:lang w:val="en-US"/>
+              </w:rPr>
+              <w:t>if not then end loop and print -EP</w:t>
+            </w:r>
+          </w:p>
+          <w:p>
+            <w:pPr>
+              <w:ind w:left="0"/>
+              <w:rPr>
+                <w:rFonts w:ascii="Times New Roman" w:hAnsi="Times New Roman" w:cs="Times New Roman"/>
+                <w:sz w:val="24"/>
+                <w:szCs w:val="24"/>
+                <w:lang w:val="en-US"/>
+              </w:rPr>
+            </w:pPr>
+            <w:r>
+              <w:rPr>
+                <w:rFonts w:ascii="Times New Roman" w:hAnsi="Times New Roman" w:cs="Times New Roman"/>
+                <w:sz w:val="24"/>
+                <w:szCs w:val="24"/>
+                <w:lang w:val="en-US"/>
+              </w:rPr>
+              <w:t>        break</w:t>
+            </w:r>
+          </w:p>
+          <w:p>
+            <w:pPr>
+              <w:ind w:left="0"/>
+              <w:rPr>
+                <w:rFonts w:ascii="Times New Roman" w:hAnsi="Times New Roman" w:cs="Times New Roman"/>
+                <w:sz w:val="24"/>
+                <w:szCs w:val="24"/>
+                <w:lang w:val="en-US"/>
+              </w:rPr>
+            </w:pPr>
+            <w:proofErr w:type="gramStart"/>
+            <w:r>
+              <w:rPr>
+                <w:rFonts w:ascii="Times New Roman" w:hAnsi="Times New Roman" w:cs="Times New Roman"/>
+                <w:sz w:val="24"/>
+                <w:szCs w:val="24"/>
+                <w:lang w:val="en-US"/>
+              </w:rPr>
+              <w:t>print(</w:t>
+            </w:r>
+            <w:proofErr w:type="spellStart"/>
+            <w:proofErr w:type="gramEnd"/>
+            <w:r>
+              <w:rPr>
+                <w:rFonts w:ascii="Times New Roman" w:hAnsi="Times New Roman" w:cs="Times New Roman"/>
+                <w:sz w:val="24"/>
+                <w:szCs w:val="24"/>
+                <w:lang w:val="en-US"/>
+              </w:rPr>
+              <w:t>f"you</w:t>
+            </w:r>
+            <w:proofErr w:type="spellEnd"/>
+            <w:r>
+              <w:rPr>
+                <w:rFonts w:ascii="Times New Roman" w:hAnsi="Times New Roman" w:cs="Times New Roman"/>
+                <w:sz w:val="24"/>
+                <w:szCs w:val="24"/>
+                <w:lang w:val="en-US"/>
+              </w:rPr>
+              <w:t xml:space="preserve"> exited the matrix!")</w:t>
+            </w:r>
+          </w:p>
+          <w:p>
+            <w:pPr>
+              <w:ind w:left="0"/>
+              <w:rPr>
+                <w:rFonts w:ascii="Times New Roman" w:hAnsi="Times New Roman" w:cs="Times New Roman"/>
+                <w:sz w:val="24"/>
+                <w:szCs w:val="24"/>
+                <w:lang w:val="en-US"/>
+              </w:rPr>
+            </w:pPr>
+            <w:proofErr w:type="gramStart"/>
+            <w:r>
+              <w:rPr>
+                <w:rFonts w:ascii="Times New Roman" w:hAnsi="Times New Roman" w:cs="Times New Roman"/>
+                <w:sz w:val="24"/>
+                <w:szCs w:val="24"/>
+                <w:lang w:val="en-US"/>
+              </w:rPr>
+              <w:t>print(</w:t>
+            </w:r>
+            <w:proofErr w:type="spellStart"/>
+            <w:proofErr w:type="gramEnd"/>
+            <w:r>
+              <w:rPr>
+                <w:rFonts w:ascii="Times New Roman" w:hAnsi="Times New Roman" w:cs="Times New Roman"/>
+                <w:sz w:val="24"/>
+                <w:szCs w:val="24"/>
+                <w:lang w:val="en-US"/>
+              </w:rPr>
+              <w:t>f"time</w:t>
+            </w:r>
+            <w:proofErr w:type="spellEnd"/>
+            <w:r>
+              <w:rPr>
+                <w:rFonts w:ascii="Times New Roman" w:hAnsi="Times New Roman" w:cs="Times New Roman"/>
+                <w:sz w:val="24"/>
+                <w:szCs w:val="24"/>
+                <w:lang w:val="en-US"/>
+              </w:rPr>
+              <w:t xml:space="preserve"> spent in the matrix {</w:t>
+            </w:r>
+            <w:proofErr w:type="spellStart"/>
+            <w:r>
+              <w:rPr>
+                <w:rFonts w:ascii="Times New Roman" w:hAnsi="Times New Roman" w:cs="Times New Roman"/>
+                <w:sz w:val="24"/>
+                <w:szCs w:val="24"/>
+                <w:lang w:val="en-US"/>
+              </w:rPr>
+              <w:t>timesContinued</w:t>
+            </w:r>
+            <w:proofErr w:type="spellEnd"/>
+            <w:r>
+              <w:rPr>
+                <w:rFonts w:ascii="Times New Roman" w:hAnsi="Times New Roman" w:cs="Times New Roman"/>
+                <w:sz w:val="24"/>
+                <w:szCs w:val="24"/>
+                <w:lang w:val="en-US"/>
+              </w:rPr>
+              <w:t>}")</w:t>
+            </w:r>
+          </w:p>
+          <w:p>
+            <w:pPr>
+              <w:ind w:left="0"/>
+              <w:rPr>
+                <w:rFonts w:ascii="Times New Roman" w:hAnsi="Times New Roman" w:cs="Times New Roman"/>
+                <w:sz w:val="24"/>
+                <w:szCs w:val="24"/>
+                <w:lang w:val="en-US"/>
+              </w:rPr>
+            </w:pPr>
+          </w:p>
+          <w:p>
+            <w:pPr>
+              <w:ind w:left="0"/>
+              <w:rPr>
+                <w:rFonts w:ascii="Times New Roman" w:hAnsi="Times New Roman" w:cs="Times New Roman"/>
+                <w:sz w:val="24"/>
+                <w:szCs w:val="24"/>
+                <w:lang w:val="en-US"/>
+              </w:rPr>
+            </w:pPr>
+            <w:r>
+              <w:rPr>
+                <w:rFonts w:ascii="Times New Roman" w:hAnsi="Times New Roman" w:cs="Times New Roman"/>
+                <w:sz w:val="24"/>
+                <w:szCs w:val="24"/>
+                <w:lang w:val="en-US"/>
+              </w:rPr>
+              <w:t xml:space="preserve">This piece of code shows how a while loop works. If the </w:t>
+            </w:r>
+            <w:proofErr w:type="spellStart"/>
+            <w:r>
+              <w:rPr>
+                <w:rFonts w:ascii="Times New Roman" w:hAnsi="Times New Roman" w:cs="Times New Roman"/>
+                <w:sz w:val="24"/>
+                <w:szCs w:val="24"/>
+                <w:lang w:val="en-US"/>
+              </w:rPr>
+              <w:t>userSelection</w:t>
+            </w:r>
+            <w:proofErr w:type="spellEnd"/>
+            <w:r>
+              <w:rPr>
+                <w:rFonts w:ascii="Times New Roman" w:hAnsi="Times New Roman" w:cs="Times New Roman"/>
+                <w:sz w:val="24"/>
+                <w:szCs w:val="24"/>
+                <w:lang w:val="en-US"/>
+              </w:rPr>
+              <w:t xml:space="preserve"> is </w:t>
+            </w:r>
+            <w:proofErr w:type="gramStart"/>
+            <w:r>
+              <w:rPr>
+                <w:rFonts w:ascii="Times New Roman" w:hAnsi="Times New Roman" w:cs="Times New Roman"/>
+                <w:sz w:val="24"/>
+                <w:szCs w:val="24"/>
+                <w:lang w:val="en-US"/>
+              </w:rPr>
+              <w:t>y</w:t>
+            </w:r>
+            <w:proofErr w:type="gramEnd"/>
+            <w:r>
+              <w:rPr>
+                <w:rFonts w:ascii="Times New Roman" w:hAnsi="Times New Roman" w:cs="Times New Roman"/>
+                <w:sz w:val="24"/>
+                <w:szCs w:val="24"/>
+                <w:lang w:val="en-US"/>
+              </w:rPr>
+              <w:t xml:space="preserve"> then it would keep looping. It increments it by one each time and asks the user again. If not, the loop stops.</w:t>
+            </w:r>
+          </w:p>
+          <w:p>
+            <w:pPr>
+              <w:ind w:left="0"/>
+              <w:rPr>
+                <w:rFonts w:ascii="Times New Roman" w:hAnsi="Times New Roman" w:cs="Times New Roman"/>
+                <w:sz w:val="24"/>
+                <w:szCs w:val="24"/>
+                <w:lang w:val="en-US"/>
+              </w:rPr>
+            </w:pPr>
+          </w:p>
+        </w:tc>
+      </w:tr>
+    </w:tbl>
+    <w:p>
+      <w:pPr>
+        <w:ind w:left="0"/>
+        <w:rPr>
+          <w:rFonts w:ascii="Times New Roman" w:hAnsi="Times New Roman" w:cs="Times New Roman"/>
+          <w:sz w:val="40"/>
+          <w:szCs w:val="40"/>
+        </w:rPr>
+      </w:pPr>
+      <w:r>
+        <w:rPr>
+          <w:rFonts w:ascii="Times New Roman" w:hAnsi="Times New Roman" w:cs="Times New Roman"/>
+          <w:sz w:val="40"/>
+          <w:szCs w:val="40"/>
+        </w:rPr>
+        <w:t xml:space="preserve">  </w:t>
+      </w:r>
+      <w:r>
+        <w:rPr>
+          <w:rFonts w:ascii="Times New Roman" w:hAnsi="Times New Roman" w:cs="Times New Roman"/>
+          <w:sz w:val="40"/>
+          <w:szCs w:val="40"/>
+        </w:rPr>
+        <w:t xml:space="preserve"> </w:t>
+      </w:r>
+      <w:r>
+        <w:rPr>
+          <w:rFonts w:ascii="Times New Roman" w:hAnsi="Times New Roman" w:cs="Times New Roman"/>
+          <w:sz w:val="40"/>
+          <w:szCs w:val="40"/>
+        </w:rPr>
+        <w:t xml:space="preserve"> </w:t>
+      </w:r>
+      <w:r>
+        <w:rPr>
+          <w:rFonts w:ascii="Times New Roman" w:hAnsi="Times New Roman" w:cs="Times New Roman"/>
+          <w:sz w:val="40"/>
+          <w:szCs w:val="40"/>
+        </w:rPr>
         <w:t xml:space="preserve">For Loops </w:t>
+      </w:r>
+    </w:p>
+    <w:tbl>
+      <w:tblPr>
+        <w:tblStyle w:val="TableGrid"/>
+        <w:tblW w:w="0" w:type="auto"/>
+        <w:tblLook w:val="04A0" w:firstRow="1" w:lastRow="0" w:firstColumn="1" w:lastColumn="0" w:noHBand="0" w:noVBand="1"/>
+      </w:tblPr>
+      <w:tblGrid>
+        <w:gridCol w:w="9576"/>
+      </w:tblGrid>
+      <w:tr>
+        <w:tc>
+          <w:tcPr>
+            <w:tcW w:w="9576" w:type="dxa"/>
+          </w:tcPr>
+          <w:p>
+            <w:pPr>
+              <w:ind w:left="0"/>
+              <w:rPr>
+                <w:rFonts w:ascii="Times New Roman" w:hAnsi="Times New Roman" w:cs="Times New Roman"/>
+                <w:sz w:val="24"/>
+                <w:szCs w:val="24"/>
+                <w:lang w:val="en-US"/>
+              </w:rPr>
+            </w:pPr>
+            <w:r>
+              <w:rPr>
+                <w:rFonts w:ascii="Times New Roman" w:hAnsi="Times New Roman" w:cs="Times New Roman"/>
+                <w:sz w:val="24"/>
+                <w:szCs w:val="24"/>
+                <w:lang w:val="en-US"/>
+              </w:rPr>
+              <w:t>f</w:t>
+            </w:r>
+            <w:r>
+              <w:rPr>
+                <w:rFonts w:ascii="Times New Roman" w:hAnsi="Times New Roman" w:cs="Times New Roman"/>
+                <w:sz w:val="24"/>
+                <w:szCs w:val="24"/>
+                <w:lang w:val="en-US"/>
+              </w:rPr>
+              <w:t xml:space="preserve">or count in </w:t>
+            </w:r>
+            <w:proofErr w:type="gramStart"/>
+            <w:r>
+              <w:rPr>
+                <w:rFonts w:ascii="Times New Roman" w:hAnsi="Times New Roman" w:cs="Times New Roman"/>
+                <w:sz w:val="24"/>
+                <w:szCs w:val="24"/>
+                <w:lang w:val="en-US"/>
+              </w:rPr>
+              <w:t>range(</w:t>
+            </w:r>
+            <w:proofErr w:type="gramEnd"/>
+            <w:r>
+              <w:rPr>
+                <w:rFonts w:ascii="Times New Roman" w:hAnsi="Times New Roman" w:cs="Times New Roman"/>
+                <w:sz w:val="24"/>
+                <w:szCs w:val="24"/>
+                <w:lang w:val="en-US"/>
+              </w:rPr>
+              <w:t>5):</w:t>
+            </w:r>
+          </w:p>
+          <w:p>
+            <w:pPr>
+              <w:ind w:left="0"/>
+              <w:rPr>
+                <w:rFonts w:ascii="Times New Roman" w:hAnsi="Times New Roman" w:cs="Times New Roman"/>
+                <w:sz w:val="24"/>
+                <w:szCs w:val="24"/>
+                <w:lang w:val="en-US"/>
+              </w:rPr>
+            </w:pPr>
+            <w:r>
+              <w:rPr>
+                <w:rFonts w:ascii="Times New Roman" w:hAnsi="Times New Roman" w:cs="Times New Roman"/>
+                <w:sz w:val="24"/>
+                <w:szCs w:val="24"/>
+                <w:lang w:val="en-US"/>
+              </w:rPr>
+              <w:t>        print(count)</w:t>
+            </w:r>
+          </w:p>
+          <w:p>
+            <w:pPr>
+              <w:ind w:left="0"/>
+              <w:rPr>
+                <w:rFonts w:ascii="Times New Roman" w:hAnsi="Times New Roman" w:cs="Times New Roman"/>
+                <w:sz w:val="24"/>
+                <w:szCs w:val="24"/>
+                <w:lang w:val="en-US"/>
+              </w:rPr>
+            </w:pPr>
+          </w:p>
+          <w:p>
+            <w:pPr>
+              <w:ind w:left="0"/>
+              <w:rPr>
+                <w:rFonts w:ascii="Times New Roman" w:hAnsi="Times New Roman" w:cs="Times New Roman"/>
+                <w:sz w:val="24"/>
+                <w:szCs w:val="24"/>
+                <w:lang w:val="en-US"/>
+              </w:rPr>
+            </w:pPr>
+            <w:r>
+              <w:rPr>
+                <w:rFonts w:ascii="Times New Roman" w:hAnsi="Times New Roman" w:cs="Times New Roman"/>
+                <w:sz w:val="24"/>
+                <w:szCs w:val="24"/>
+                <w:lang w:val="en-US"/>
+              </w:rPr>
+              <w:t xml:space="preserve">This code shows an example of a for loop this code will loop itself 5 times and print each time it </w:t>
+            </w:r>
+            <w:r>
+              <w:rPr>
+                <w:rFonts w:ascii="Times New Roman" w:hAnsi="Times New Roman" w:cs="Times New Roman"/>
+                <w:sz w:val="24"/>
+                <w:szCs w:val="24"/>
+                <w:lang w:val="en-US"/>
+              </w:rPr>
+              <w:lastRenderedPageBreak/>
+              <w:t>loops itself starting at 0 so it would end up printing 0,1,2,3,4 total of 5 loops. You can mess around with the range like instead of 5 you can have (2,6) it would start at 2 and p</w:t>
+            </w:r>
+            <w:r>
+              <w:rPr>
+                <w:rFonts w:ascii="Times New Roman" w:hAnsi="Times New Roman" w:cs="Times New Roman"/>
+                <w:sz w:val="24"/>
+                <w:szCs w:val="24"/>
+                <w:lang w:val="en-US"/>
+              </w:rPr>
+              <w:t>enultimate</w:t>
+            </w:r>
+            <w:r>
+              <w:rPr>
+                <w:rFonts w:ascii="Times New Roman" w:hAnsi="Times New Roman" w:cs="Times New Roman"/>
+                <w:sz w:val="24"/>
+                <w:szCs w:val="24"/>
+                <w:lang w:val="en-US"/>
+              </w:rPr>
+              <w:t xml:space="preserve"> (2</w:t>
+            </w:r>
+            <w:r>
+              <w:rPr>
+                <w:rFonts w:ascii="Times New Roman" w:hAnsi="Times New Roman" w:cs="Times New Roman"/>
+                <w:sz w:val="24"/>
+                <w:szCs w:val="24"/>
+                <w:vertAlign w:val="superscript"/>
+                <w:lang w:val="en-US"/>
+              </w:rPr>
+              <w:t>nd</w:t>
+            </w:r>
+            <w:r>
+              <w:rPr>
+                <w:rFonts w:ascii="Times New Roman" w:hAnsi="Times New Roman" w:cs="Times New Roman"/>
+                <w:sz w:val="24"/>
+                <w:szCs w:val="24"/>
+                <w:lang w:val="en-US"/>
+              </w:rPr>
+              <w:t xml:space="preserve"> to last) at 6 (in reality 2,5) </w:t>
+            </w:r>
+            <w:r>
+              <w:rPr>
+                <w:rFonts w:ascii="Times New Roman" w:hAnsi="Times New Roman" w:cs="Times New Roman"/>
+                <w:sz w:val="24"/>
+                <w:szCs w:val="24"/>
+                <w:lang w:val="en-US"/>
+              </w:rPr>
+              <w:t>or if you add a third number like (0,10,2) the 2 shows how much it would increment by so it would print 0,2,4,6,8)</w:t>
+            </w:r>
+          </w:p>
+          <w:p>
+            <w:pPr>
+              <w:ind w:left="0"/>
+              <w:rPr>
+                <w:rFonts w:ascii="Times New Roman" w:hAnsi="Times New Roman" w:cs="Times New Roman"/>
+                <w:sz w:val="24"/>
+                <w:szCs w:val="24"/>
+                <w:lang w:val="en-US"/>
+              </w:rPr>
+            </w:pPr>
+          </w:p>
+          <w:p>
+            <w:pPr>
+              <w:ind w:left="0"/>
+              <w:rPr>
+                <w:rFonts w:ascii="Times New Roman" w:hAnsi="Times New Roman" w:cs="Times New Roman"/>
+                <w:sz w:val="24"/>
+                <w:szCs w:val="24"/>
+                <w:lang w:val="en-US"/>
+              </w:rPr>
+            </w:pPr>
+            <w:r>
+              <w:rPr>
+                <w:rFonts w:ascii="Times New Roman" w:hAnsi="Times New Roman" w:cs="Times New Roman"/>
+                <w:sz w:val="24"/>
+                <w:szCs w:val="24"/>
+                <w:lang w:val="en-US"/>
+              </w:rPr>
+              <w:t xml:space="preserve">Ex of these two </w:t>
+            </w:r>
+          </w:p>
+          <w:p>
+            <w:pPr>
+              <w:ind w:left="0"/>
+              <w:rPr>
+                <w:rFonts w:ascii="Times New Roman" w:hAnsi="Times New Roman" w:cs="Times New Roman"/>
+                <w:sz w:val="24"/>
+                <w:szCs w:val="24"/>
+                <w:lang w:val="en-US"/>
+              </w:rPr>
+            </w:pPr>
+            <w:r>
+              <w:rPr>
+                <w:rFonts w:ascii="Times New Roman" w:hAnsi="Times New Roman" w:cs="Times New Roman"/>
+                <w:sz w:val="24"/>
+                <w:szCs w:val="24"/>
+                <w:lang w:val="en-US"/>
+              </w:rPr>
+              <w:t xml:space="preserve">for play in </w:t>
+            </w:r>
+            <w:proofErr w:type="gramStart"/>
+            <w:r>
+              <w:rPr>
+                <w:rFonts w:ascii="Times New Roman" w:hAnsi="Times New Roman" w:cs="Times New Roman"/>
+                <w:sz w:val="24"/>
+                <w:szCs w:val="24"/>
+                <w:lang w:val="en-US"/>
+              </w:rPr>
+              <w:t>range(</w:t>
+            </w:r>
+            <w:proofErr w:type="gramEnd"/>
+            <w:r>
+              <w:rPr>
+                <w:rFonts w:ascii="Times New Roman" w:hAnsi="Times New Roman" w:cs="Times New Roman"/>
+                <w:sz w:val="24"/>
+                <w:szCs w:val="24"/>
+                <w:lang w:val="en-US"/>
+              </w:rPr>
+              <w:t>-2,6):</w:t>
+            </w:r>
+          </w:p>
+          <w:p>
+            <w:pPr>
+              <w:ind w:left="0"/>
+              <w:rPr>
+                <w:rFonts w:ascii="Times New Roman" w:hAnsi="Times New Roman" w:cs="Times New Roman"/>
+                <w:sz w:val="24"/>
+                <w:szCs w:val="24"/>
+                <w:lang w:val="en-US"/>
+              </w:rPr>
+            </w:pPr>
+            <w:r>
+              <w:rPr>
+                <w:rFonts w:ascii="Times New Roman" w:hAnsi="Times New Roman" w:cs="Times New Roman"/>
+                <w:sz w:val="24"/>
+                <w:szCs w:val="24"/>
+                <w:lang w:val="en-US"/>
+              </w:rPr>
+              <w:t>        print(play)</w:t>
+            </w:r>
+          </w:p>
+          <w:p>
+            <w:pPr>
+              <w:ind w:left="0"/>
+              <w:rPr>
+                <w:rFonts w:ascii="Times New Roman" w:hAnsi="Times New Roman" w:cs="Times New Roman"/>
+                <w:sz w:val="24"/>
+                <w:szCs w:val="24"/>
+                <w:lang w:val="en-US"/>
+              </w:rPr>
+            </w:pPr>
+          </w:p>
+          <w:p>
+            <w:pPr>
+              <w:ind w:left="0"/>
+              <w:rPr>
+                <w:rFonts w:ascii="Times New Roman" w:hAnsi="Times New Roman" w:cs="Times New Roman"/>
+                <w:sz w:val="24"/>
+                <w:szCs w:val="24"/>
+                <w:lang w:val="en-US"/>
+              </w:rPr>
+            </w:pPr>
+            <w:r>
+              <w:rPr>
+                <w:rFonts w:ascii="Times New Roman" w:hAnsi="Times New Roman" w:cs="Times New Roman"/>
+                <w:sz w:val="24"/>
+                <w:szCs w:val="24"/>
+                <w:lang w:val="en-US"/>
+              </w:rPr>
+              <w:t xml:space="preserve">for dog in </w:t>
+            </w:r>
+            <w:proofErr w:type="gramStart"/>
+            <w:r>
+              <w:rPr>
+                <w:rFonts w:ascii="Times New Roman" w:hAnsi="Times New Roman" w:cs="Times New Roman"/>
+                <w:sz w:val="24"/>
+                <w:szCs w:val="24"/>
+                <w:lang w:val="en-US"/>
+              </w:rPr>
+              <w:t>range(</w:t>
+            </w:r>
+            <w:proofErr w:type="gramEnd"/>
+            <w:r>
+              <w:rPr>
+                <w:rFonts w:ascii="Times New Roman" w:hAnsi="Times New Roman" w:cs="Times New Roman"/>
+                <w:sz w:val="24"/>
+                <w:szCs w:val="24"/>
+                <w:lang w:val="en-US"/>
+              </w:rPr>
+              <w:t>0,10,2):</w:t>
+            </w:r>
+          </w:p>
+          <w:p>
+            <w:pPr>
+              <w:ind w:left="0"/>
+              <w:rPr>
+                <w:rFonts w:ascii="Times New Roman" w:hAnsi="Times New Roman" w:cs="Times New Roman"/>
+                <w:sz w:val="24"/>
+                <w:szCs w:val="24"/>
+                <w:lang w:val="en-US"/>
+              </w:rPr>
+            </w:pPr>
+            <w:r>
+              <w:rPr>
+                <w:rFonts w:ascii="Times New Roman" w:hAnsi="Times New Roman" w:cs="Times New Roman"/>
+                <w:sz w:val="24"/>
+                <w:szCs w:val="24"/>
+                <w:lang w:val="en-US"/>
+              </w:rPr>
+              <w:t>        print(dog)</w:t>
+            </w:r>
+          </w:p>
+          <w:p>
+            <w:pPr>
+              <w:ind w:left="0"/>
+              <w:rPr>
+                <w:rFonts w:ascii="Times New Roman" w:hAnsi="Times New Roman" w:cs="Times New Roman"/>
+                <w:sz w:val="24"/>
+                <w:szCs w:val="24"/>
+                <w:lang w:val="en-US"/>
+              </w:rPr>
+            </w:pPr>
+          </w:p>
+        </w:tc>
+      </w:tr>
+    </w:tbl>
+    <w:p>
+      <w:pPr>
+        <w:ind w:left="0"/>
+        <w:rPr>
+          <w:rFonts w:ascii="Times New Roman" w:hAnsi="Times New Roman" w:cs="Times New Roman"/>
+          <w:sz w:val="40"/>
+          <w:szCs w:val="40"/>
+        </w:rPr>
+      </w:pPr>
+      <w:r>
+        <w:rPr>
+          <w:rFonts w:ascii="Times New Roman" w:hAnsi="Times New Roman" w:cs="Times New Roman"/>
+          <w:sz w:val="40"/>
+          <w:szCs w:val="40"/>
+        </w:rPr>
+        <w:lastRenderedPageBreak/>
+        <w:t>List</w:t>
       </w:r>
     </w:p>
     <w:p>
@@ -871,7 +2176,314 @@
           <w:sz w:val="40"/>
           <w:szCs w:val="40"/>
         </w:rPr>
-        <w:t xml:space="preserve">   </w:t>
+        <w:tab/>
+        <w:t>Number list</w:t>
+      </w:r>
+    </w:p>
+    <w:tbl>
+      <w:tblPr>
+        <w:tblStyle w:val="TableGrid"/>
+        <w:tblW w:w="0" w:type="auto"/>
+        <w:tblLook w:val="04A0" w:firstRow="1" w:lastRow="0" w:firstColumn="1" w:lastColumn="0" w:noHBand="0" w:noVBand="1"/>
+      </w:tblPr>
+      <w:tblGrid>
+        <w:gridCol w:w="9576"/>
+      </w:tblGrid>
+      <w:tr>
+        <w:tc>
+          <w:tcPr>
+            <w:tcW w:w="9576" w:type="dxa"/>
+          </w:tcPr>
+          <w:p>
+            <w:pPr>
+              <w:ind w:left="0"/>
+              <w:rPr>
+                <w:rFonts w:ascii="Times New Roman" w:hAnsi="Times New Roman" w:cs="Times New Roman"/>
+                <w:sz w:val="24"/>
+                <w:szCs w:val="24"/>
+                <w:lang w:val="en-US"/>
+              </w:rPr>
+            </w:pPr>
+            <w:r>
+              <w:rPr>
+                <w:rFonts w:ascii="Times New Roman" w:hAnsi="Times New Roman" w:cs="Times New Roman"/>
+                <w:sz w:val="24"/>
+                <w:szCs w:val="24"/>
+                <w:lang w:val="en-US"/>
+              </w:rPr>
+              <w:t>scores = [37,73,91]</w:t>
+            </w:r>
+          </w:p>
+          <w:p>
+            <w:pPr>
+              <w:ind w:left="0"/>
+              <w:rPr>
+                <w:rFonts w:ascii="Times New Roman" w:hAnsi="Times New Roman" w:cs="Times New Roman"/>
+                <w:sz w:val="24"/>
+                <w:szCs w:val="24"/>
+                <w:lang w:val="en-US"/>
+              </w:rPr>
+            </w:pPr>
+            <w:r>
+              <w:rPr>
+                <w:rFonts w:ascii="Times New Roman" w:hAnsi="Times New Roman" w:cs="Times New Roman"/>
+                <w:sz w:val="24"/>
+                <w:szCs w:val="24"/>
+                <w:lang w:val="en-US"/>
+              </w:rPr>
+              <w:t>#prints the score in the 2nd spot of the list -EP</w:t>
+            </w:r>
+          </w:p>
+          <w:p>
+            <w:pPr>
+              <w:ind w:left="0"/>
+              <w:rPr>
+                <w:rFonts w:ascii="Times New Roman" w:hAnsi="Times New Roman" w:cs="Times New Roman"/>
+                <w:sz w:val="24"/>
+                <w:szCs w:val="24"/>
+                <w:lang w:val="en-US"/>
+              </w:rPr>
+            </w:pPr>
+            <w:r>
+              <w:rPr>
+                <w:rFonts w:ascii="Times New Roman" w:hAnsi="Times New Roman" w:cs="Times New Roman"/>
+                <w:sz w:val="24"/>
+                <w:szCs w:val="24"/>
+                <w:lang w:val="en-US"/>
+              </w:rPr>
+              <w:t>print(</w:t>
+            </w:r>
+            <w:proofErr w:type="gramStart"/>
+            <w:r>
+              <w:rPr>
+                <w:rFonts w:ascii="Times New Roman" w:hAnsi="Times New Roman" w:cs="Times New Roman"/>
+                <w:sz w:val="24"/>
+                <w:szCs w:val="24"/>
+                <w:lang w:val="en-US"/>
+              </w:rPr>
+              <w:t>scores[</w:t>
+            </w:r>
+            <w:proofErr w:type="gramEnd"/>
+            <w:r>
+              <w:rPr>
+                <w:rFonts w:ascii="Times New Roman" w:hAnsi="Times New Roman" w:cs="Times New Roman"/>
+                <w:sz w:val="24"/>
+                <w:szCs w:val="24"/>
+                <w:lang w:val="en-US"/>
+              </w:rPr>
+              <w:t>2])</w:t>
+            </w:r>
+          </w:p>
+          <w:p>
+            <w:pPr>
+              <w:ind w:left="0"/>
+              <w:rPr>
+                <w:rFonts w:ascii="Times New Roman" w:hAnsi="Times New Roman" w:cs="Times New Roman"/>
+                <w:sz w:val="24"/>
+                <w:szCs w:val="24"/>
+                <w:lang w:val="en-US"/>
+              </w:rPr>
+            </w:pPr>
+            <w:r>
+              <w:rPr>
+                <w:rFonts w:ascii="Times New Roman" w:hAnsi="Times New Roman" w:cs="Times New Roman"/>
+                <w:sz w:val="24"/>
+                <w:szCs w:val="24"/>
+                <w:lang w:val="en-US"/>
+              </w:rPr>
+              <w:t xml:space="preserve">#displays all </w:t>
+            </w:r>
+            <w:proofErr w:type="spellStart"/>
+            <w:r>
+              <w:rPr>
+                <w:rFonts w:ascii="Times New Roman" w:hAnsi="Times New Roman" w:cs="Times New Roman"/>
+                <w:sz w:val="24"/>
+                <w:szCs w:val="24"/>
+                <w:lang w:val="en-US"/>
+              </w:rPr>
+              <w:t>varaibles</w:t>
+            </w:r>
+            <w:proofErr w:type="spellEnd"/>
+            <w:r>
+              <w:rPr>
+                <w:rFonts w:ascii="Times New Roman" w:hAnsi="Times New Roman" w:cs="Times New Roman"/>
+                <w:sz w:val="24"/>
+                <w:szCs w:val="24"/>
+                <w:lang w:val="en-US"/>
+              </w:rPr>
+              <w:t xml:space="preserve"> in list -EP</w:t>
+            </w:r>
+          </w:p>
+          <w:p>
+            <w:pPr>
+              <w:ind w:left="0"/>
+              <w:rPr>
+                <w:rFonts w:ascii="Times New Roman" w:hAnsi="Times New Roman" w:cs="Times New Roman"/>
+                <w:sz w:val="24"/>
+                <w:szCs w:val="24"/>
+                <w:lang w:val="en-US"/>
+              </w:rPr>
+            </w:pPr>
+            <w:r>
+              <w:rPr>
+                <w:rFonts w:ascii="Times New Roman" w:hAnsi="Times New Roman" w:cs="Times New Roman"/>
+                <w:sz w:val="24"/>
+                <w:szCs w:val="24"/>
+                <w:lang w:val="en-US"/>
+              </w:rPr>
+              <w:t>for scores in scores:</w:t>
+            </w:r>
+          </w:p>
+          <w:p>
+            <w:pPr>
+              <w:ind w:left="0"/>
+              <w:rPr>
+                <w:rFonts w:ascii="Times New Roman" w:hAnsi="Times New Roman" w:cs="Times New Roman"/>
+                <w:sz w:val="24"/>
+                <w:szCs w:val="24"/>
+                <w:lang w:val="en-US"/>
+              </w:rPr>
+            </w:pPr>
+            <w:r>
+              <w:rPr>
+                <w:rFonts w:ascii="Times New Roman" w:hAnsi="Times New Roman" w:cs="Times New Roman"/>
+                <w:sz w:val="24"/>
+                <w:szCs w:val="24"/>
+                <w:lang w:val="en-US"/>
+              </w:rPr>
+              <w:t>    print(scores)</w:t>
+            </w:r>
+          </w:p>
+          <w:p>
+            <w:pPr>
+              <w:ind w:left="0"/>
+              <w:rPr>
+                <w:rFonts w:ascii="Times New Roman" w:hAnsi="Times New Roman" w:cs="Times New Roman"/>
+                <w:sz w:val="24"/>
+                <w:szCs w:val="24"/>
+                <w:lang w:val="en-US"/>
+              </w:rPr>
+            </w:pPr>
+          </w:p>
+          <w:p>
+            <w:pPr>
+              <w:ind w:left="0"/>
+              <w:rPr>
+                <w:rFonts w:ascii="Times New Roman" w:hAnsi="Times New Roman" w:cs="Times New Roman"/>
+                <w:sz w:val="24"/>
+                <w:szCs w:val="24"/>
+                <w:lang w:val="en-US"/>
+              </w:rPr>
+            </w:pPr>
+            <w:r>
+              <w:rPr>
+                <w:rFonts w:ascii="Times New Roman" w:hAnsi="Times New Roman" w:cs="Times New Roman"/>
+                <w:sz w:val="24"/>
+                <w:szCs w:val="24"/>
+                <w:lang w:val="en-US"/>
+              </w:rPr>
+              <w:t xml:space="preserve">this code shows an example of a </w:t>
+            </w:r>
+            <w:proofErr w:type="gramStart"/>
+            <w:r>
+              <w:rPr>
+                <w:rFonts w:ascii="Times New Roman" w:hAnsi="Times New Roman" w:cs="Times New Roman"/>
+                <w:sz w:val="24"/>
+                <w:szCs w:val="24"/>
+                <w:lang w:val="en-US"/>
+              </w:rPr>
+              <w:t>number</w:t>
+            </w:r>
+            <w:proofErr w:type="gramEnd"/>
+            <w:r>
+              <w:rPr>
+                <w:rFonts w:ascii="Times New Roman" w:hAnsi="Times New Roman" w:cs="Times New Roman"/>
+                <w:sz w:val="24"/>
+                <w:szCs w:val="24"/>
+                <w:lang w:val="en-US"/>
+              </w:rPr>
+              <w:t xml:space="preserve"> list scores declared a list of three numbers in position 0(37),1(73),2(91) so </w:t>
+            </w:r>
+            <w:proofErr w:type="gramStart"/>
+            <w:r>
+              <w:rPr>
+                <w:rFonts w:ascii="Times New Roman" w:hAnsi="Times New Roman" w:cs="Times New Roman"/>
+                <w:sz w:val="24"/>
+                <w:szCs w:val="24"/>
+                <w:lang w:val="en-US"/>
+              </w:rPr>
+              <w:t>print</w:t>
+            </w:r>
+            <w:proofErr w:type="gramEnd"/>
+            <w:r>
+              <w:rPr>
+                <w:rFonts w:ascii="Times New Roman" w:hAnsi="Times New Roman" w:cs="Times New Roman"/>
+                <w:sz w:val="24"/>
+                <w:szCs w:val="24"/>
+                <w:lang w:val="en-US"/>
+              </w:rPr>
+              <w:t>(</w:t>
+            </w:r>
+            <w:proofErr w:type="gramStart"/>
+            <w:r>
+              <w:rPr>
+                <w:rFonts w:ascii="Times New Roman" w:hAnsi="Times New Roman" w:cs="Times New Roman"/>
+                <w:sz w:val="24"/>
+                <w:szCs w:val="24"/>
+                <w:lang w:val="en-US"/>
+              </w:rPr>
+              <w:t>score[</w:t>
+            </w:r>
+            <w:proofErr w:type="gramEnd"/>
+            <w:r>
+              <w:rPr>
+                <w:rFonts w:ascii="Times New Roman" w:hAnsi="Times New Roman" w:cs="Times New Roman"/>
+                <w:sz w:val="24"/>
+                <w:szCs w:val="24"/>
+                <w:lang w:val="en-US"/>
+              </w:rPr>
+              <w:t xml:space="preserve">2] would print 91 </w:t>
+            </w:r>
+            <w:proofErr w:type="gramStart"/>
+            <w:r>
+              <w:rPr>
+                <w:rFonts w:ascii="Times New Roman" w:hAnsi="Times New Roman" w:cs="Times New Roman"/>
+                <w:sz w:val="24"/>
+                <w:szCs w:val="24"/>
+                <w:lang w:val="en-US"/>
+              </w:rPr>
+              <w:t>the for</w:t>
+            </w:r>
+            <w:proofErr w:type="gramEnd"/>
+            <w:r>
+              <w:rPr>
+                <w:rFonts w:ascii="Times New Roman" w:hAnsi="Times New Roman" w:cs="Times New Roman"/>
+                <w:sz w:val="24"/>
+                <w:szCs w:val="24"/>
+                <w:lang w:val="en-US"/>
+              </w:rPr>
+              <w:t xml:space="preserve"> loop would print all the numbers in the list until there is not left</w:t>
+            </w:r>
+          </w:p>
+        </w:tc>
+      </w:tr>
+    </w:tbl>
+    <w:p>
+      <w:pPr>
+        <w:ind w:left="0" w:firstLine="720"/>
+        <w:rPr>
+          <w:rFonts w:ascii="Times New Roman" w:hAnsi="Times New Roman" w:cs="Times New Roman"/>
+          <w:sz w:val="40"/>
+          <w:szCs w:val="40"/>
+        </w:rPr>
+      </w:pPr>
+      <w:r>
+        <w:rPr>
+          <w:rFonts w:ascii="Times New Roman" w:hAnsi="Times New Roman" w:cs="Times New Roman"/>
+          <w:sz w:val="40"/>
+          <w:szCs w:val="40"/>
+        </w:rPr>
+        <w:t>String</w:t>
       </w:r>
       <w:r>
         <w:rPr>
@@ -879,11 +2491,2446 @@
           <w:sz w:val="40"/>
           <w:szCs w:val="40"/>
         </w:rPr>
-        <w:t>List</w:t>
+        <w:t xml:space="preserve"> list</w:t>
       </w:r>
     </w:p>
+    <w:tbl>
+      <w:tblPr>
+        <w:tblStyle w:val="TableGrid"/>
+        <w:tblW w:w="0" w:type="auto"/>
+        <w:tblLook w:val="04A0" w:firstRow="1" w:lastRow="0" w:firstColumn="1" w:lastColumn="0" w:noHBand="0" w:noVBand="1"/>
+      </w:tblPr>
+      <w:tblGrid>
+        <w:gridCol w:w="9576"/>
+      </w:tblGrid>
+      <w:tr>
+        <w:tc>
+          <w:tcPr>
+            <w:tcW w:w="9576" w:type="dxa"/>
+          </w:tcPr>
+          <w:p>
+            <w:pPr>
+              <w:ind w:left="0"/>
+              <w:rPr>
+                <w:rFonts w:ascii="Times New Roman" w:hAnsi="Times New Roman" w:cs="Times New Roman"/>
+                <w:sz w:val="24"/>
+                <w:szCs w:val="24"/>
+                <w:lang w:val="en-US"/>
+              </w:rPr>
+            </w:pPr>
+            <w:proofErr w:type="spellStart"/>
+            <w:r>
+              <w:rPr>
+                <w:rFonts w:ascii="Times New Roman" w:hAnsi="Times New Roman" w:cs="Times New Roman"/>
+                <w:sz w:val="24"/>
+                <w:szCs w:val="24"/>
+                <w:lang w:val="en-US"/>
+              </w:rPr>
+              <w:t>oods</w:t>
+            </w:r>
+            <w:proofErr w:type="spellEnd"/>
+            <w:r>
+              <w:rPr>
+                <w:rFonts w:ascii="Times New Roman" w:hAnsi="Times New Roman" w:cs="Times New Roman"/>
+                <w:sz w:val="24"/>
+                <w:szCs w:val="24"/>
+                <w:lang w:val="en-US"/>
+              </w:rPr>
+              <w:t xml:space="preserve"> = ["</w:t>
+            </w:r>
+            <w:proofErr w:type="spellStart"/>
+            <w:r>
+              <w:rPr>
+                <w:rFonts w:ascii="Times New Roman" w:hAnsi="Times New Roman" w:cs="Times New Roman"/>
+                <w:sz w:val="24"/>
+                <w:szCs w:val="24"/>
+                <w:lang w:val="en-US"/>
+              </w:rPr>
+              <w:t>pizza","burgers","hot</w:t>
+            </w:r>
+            <w:proofErr w:type="spellEnd"/>
+            <w:r>
+              <w:rPr>
+                <w:rFonts w:ascii="Times New Roman" w:hAnsi="Times New Roman" w:cs="Times New Roman"/>
+                <w:sz w:val="24"/>
+                <w:szCs w:val="24"/>
+                <w:lang w:val="en-US"/>
+              </w:rPr>
+              <w:t xml:space="preserve"> dogs"]</w:t>
+            </w:r>
+          </w:p>
+          <w:p>
+            <w:pPr>
+              <w:ind w:left="0"/>
+              <w:rPr>
+                <w:rFonts w:ascii="Times New Roman" w:hAnsi="Times New Roman" w:cs="Times New Roman"/>
+                <w:sz w:val="24"/>
+                <w:szCs w:val="24"/>
+                <w:lang w:val="en-US"/>
+              </w:rPr>
+            </w:pPr>
+            <w:r>
+              <w:rPr>
+                <w:rFonts w:ascii="Times New Roman" w:hAnsi="Times New Roman" w:cs="Times New Roman"/>
+                <w:sz w:val="24"/>
+                <w:szCs w:val="24"/>
+                <w:lang w:val="en-US"/>
+              </w:rPr>
+              <w:t>#prints list =EP</w:t>
+            </w:r>
+          </w:p>
+          <w:p>
+            <w:pPr>
+              <w:ind w:left="0"/>
+              <w:rPr>
+                <w:rFonts w:ascii="Times New Roman" w:hAnsi="Times New Roman" w:cs="Times New Roman"/>
+                <w:sz w:val="24"/>
+                <w:szCs w:val="24"/>
+                <w:lang w:val="en-US"/>
+              </w:rPr>
+            </w:pPr>
+            <w:r>
+              <w:rPr>
+                <w:rFonts w:ascii="Times New Roman" w:hAnsi="Times New Roman" w:cs="Times New Roman"/>
+                <w:sz w:val="24"/>
+                <w:szCs w:val="24"/>
+                <w:lang w:val="en-US"/>
+              </w:rPr>
+              <w:t>print(foods)</w:t>
+            </w:r>
+          </w:p>
+          <w:p>
+            <w:pPr>
+              <w:ind w:left="0"/>
+              <w:rPr>
+                <w:rFonts w:ascii="Times New Roman" w:hAnsi="Times New Roman" w:cs="Times New Roman"/>
+                <w:sz w:val="24"/>
+                <w:szCs w:val="24"/>
+                <w:lang w:val="en-US"/>
+              </w:rPr>
+            </w:pPr>
+            <w:r>
+              <w:rPr>
+                <w:rFonts w:ascii="Times New Roman" w:hAnsi="Times New Roman" w:cs="Times New Roman"/>
+                <w:sz w:val="24"/>
+                <w:szCs w:val="24"/>
+                <w:lang w:val="en-US"/>
+              </w:rPr>
+              <w:t>#prints the 2nd spot in the list =EP</w:t>
+            </w:r>
+          </w:p>
+          <w:p>
+            <w:pPr>
+              <w:ind w:left="0"/>
+              <w:rPr>
+                <w:rFonts w:ascii="Times New Roman" w:hAnsi="Times New Roman" w:cs="Times New Roman"/>
+                <w:sz w:val="24"/>
+                <w:szCs w:val="24"/>
+                <w:lang w:val="en-US"/>
+              </w:rPr>
+            </w:pPr>
+            <w:r>
+              <w:rPr>
+                <w:rFonts w:ascii="Times New Roman" w:hAnsi="Times New Roman" w:cs="Times New Roman"/>
+                <w:sz w:val="24"/>
+                <w:szCs w:val="24"/>
+                <w:lang w:val="en-US"/>
+              </w:rPr>
+              <w:t>print(</w:t>
+            </w:r>
+            <w:proofErr w:type="gramStart"/>
+            <w:r>
+              <w:rPr>
+                <w:rFonts w:ascii="Times New Roman" w:hAnsi="Times New Roman" w:cs="Times New Roman"/>
+                <w:sz w:val="24"/>
+                <w:szCs w:val="24"/>
+                <w:lang w:val="en-US"/>
+              </w:rPr>
+              <w:t>foods[</w:t>
+            </w:r>
+            <w:proofErr w:type="gramEnd"/>
+            <w:r>
+              <w:rPr>
+                <w:rFonts w:ascii="Times New Roman" w:hAnsi="Times New Roman" w:cs="Times New Roman"/>
+                <w:sz w:val="24"/>
+                <w:szCs w:val="24"/>
+                <w:lang w:val="en-US"/>
+              </w:rPr>
+              <w:t>2])</w:t>
+            </w:r>
+          </w:p>
+          <w:p>
+            <w:pPr>
+              <w:ind w:left="0"/>
+              <w:rPr>
+                <w:rFonts w:ascii="Times New Roman" w:hAnsi="Times New Roman" w:cs="Times New Roman"/>
+                <w:sz w:val="24"/>
+                <w:szCs w:val="24"/>
+                <w:lang w:val="en-US"/>
+              </w:rPr>
+            </w:pPr>
+            <w:r>
+              <w:rPr>
+                <w:rFonts w:ascii="Times New Roman" w:hAnsi="Times New Roman" w:cs="Times New Roman"/>
+                <w:sz w:val="24"/>
+                <w:szCs w:val="24"/>
+                <w:lang w:val="en-US"/>
+              </w:rPr>
+              <w:t>#prints the number of things in the list -EP</w:t>
+            </w:r>
+          </w:p>
+          <w:p>
+            <w:pPr>
+              <w:ind w:left="0"/>
+              <w:rPr>
+                <w:rFonts w:ascii="Times New Roman" w:hAnsi="Times New Roman" w:cs="Times New Roman"/>
+                <w:sz w:val="24"/>
+                <w:szCs w:val="24"/>
+                <w:lang w:val="en-US"/>
+              </w:rPr>
+            </w:pPr>
+            <w:r>
+              <w:rPr>
+                <w:rFonts w:ascii="Times New Roman" w:hAnsi="Times New Roman" w:cs="Times New Roman"/>
+                <w:sz w:val="24"/>
+                <w:szCs w:val="24"/>
+                <w:lang w:val="en-US"/>
+              </w:rPr>
+              <w:t>print(</w:t>
+            </w:r>
+            <w:proofErr w:type="spellStart"/>
+            <w:r>
+              <w:rPr>
+                <w:rFonts w:ascii="Times New Roman" w:hAnsi="Times New Roman" w:cs="Times New Roman"/>
+                <w:sz w:val="24"/>
+                <w:szCs w:val="24"/>
+                <w:lang w:val="en-US"/>
+              </w:rPr>
+              <w:t>len</w:t>
+            </w:r>
+            <w:proofErr w:type="spellEnd"/>
+            <w:r>
+              <w:rPr>
+                <w:rFonts w:ascii="Times New Roman" w:hAnsi="Times New Roman" w:cs="Times New Roman"/>
+                <w:sz w:val="24"/>
+                <w:szCs w:val="24"/>
+                <w:lang w:val="en-US"/>
+              </w:rPr>
+              <w:t>(foods))</w:t>
+            </w:r>
+          </w:p>
+          <w:p>
+            <w:pPr>
+              <w:ind w:left="0"/>
+              <w:rPr>
+                <w:rFonts w:ascii="Times New Roman" w:hAnsi="Times New Roman" w:cs="Times New Roman"/>
+                <w:sz w:val="24"/>
+                <w:szCs w:val="24"/>
+                <w:lang w:val="en-US"/>
+              </w:rPr>
+            </w:pPr>
+          </w:p>
+          <w:p>
+            <w:pPr>
+              <w:ind w:left="0"/>
+              <w:rPr>
+                <w:rFonts w:ascii="Times New Roman" w:hAnsi="Times New Roman" w:cs="Times New Roman"/>
+                <w:sz w:val="24"/>
+                <w:szCs w:val="24"/>
+                <w:lang w:val="en-US"/>
+              </w:rPr>
+            </w:pPr>
+          </w:p>
+          <w:p>
+            <w:pPr>
+              <w:ind w:left="0"/>
+              <w:rPr>
+                <w:rFonts w:ascii="Times New Roman" w:hAnsi="Times New Roman" w:cs="Times New Roman"/>
+                <w:sz w:val="24"/>
+                <w:szCs w:val="24"/>
+                <w:lang w:val="en-US"/>
+              </w:rPr>
+            </w:pPr>
+            <w:r>
+              <w:rPr>
+                <w:rFonts w:ascii="Times New Roman" w:hAnsi="Times New Roman" w:cs="Times New Roman"/>
+                <w:sz w:val="24"/>
+                <w:szCs w:val="24"/>
+                <w:lang w:val="en-US"/>
+              </w:rPr>
+              <w:t>This code shows a list of strings. Print(food) would print everything in the list as well as the list []. Print(</w:t>
+            </w:r>
+            <w:proofErr w:type="gramStart"/>
+            <w:r>
+              <w:rPr>
+                <w:rFonts w:ascii="Times New Roman" w:hAnsi="Times New Roman" w:cs="Times New Roman"/>
+                <w:sz w:val="24"/>
+                <w:szCs w:val="24"/>
+                <w:lang w:val="en-US"/>
+              </w:rPr>
+              <w:t>food[</w:t>
+            </w:r>
+            <w:proofErr w:type="gramEnd"/>
+            <w:r>
+              <w:rPr>
+                <w:rFonts w:ascii="Times New Roman" w:hAnsi="Times New Roman" w:cs="Times New Roman"/>
+                <w:sz w:val="24"/>
+                <w:szCs w:val="24"/>
+                <w:lang w:val="en-US"/>
+              </w:rPr>
+              <w:t>2]) like the number print the one in position 2 so hot dogs. Print(</w:t>
+            </w:r>
+            <w:proofErr w:type="spellStart"/>
+            <w:r>
+              <w:rPr>
+                <w:rFonts w:ascii="Times New Roman" w:hAnsi="Times New Roman" w:cs="Times New Roman"/>
+                <w:sz w:val="24"/>
+                <w:szCs w:val="24"/>
+                <w:lang w:val="en-US"/>
+              </w:rPr>
+              <w:t>len</w:t>
+            </w:r>
+            <w:proofErr w:type="spellEnd"/>
+            <w:r>
+              <w:rPr>
+                <w:rFonts w:ascii="Times New Roman" w:hAnsi="Times New Roman" w:cs="Times New Roman"/>
+                <w:sz w:val="24"/>
+                <w:szCs w:val="24"/>
+                <w:lang w:val="en-US"/>
+              </w:rPr>
+              <w:t>(foods)) would print how many items are in the list</w:t>
+            </w:r>
+          </w:p>
+        </w:tc>
+      </w:tr>
+    </w:tbl>
     <w:p>
       <w:pPr>
+        <w:ind w:left="0"/>
+        <w:rPr>
+          <w:rFonts w:ascii="Times New Roman" w:hAnsi="Times New Roman" w:cs="Times New Roman"/>
+          <w:sz w:val="40"/>
+          <w:szCs w:val="40"/>
+        </w:rPr>
+      </w:pPr>
+      <w:r>
+        <w:rPr>
+          <w:rFonts w:ascii="Times New Roman" w:hAnsi="Times New Roman" w:cs="Times New Roman"/>
+          <w:sz w:val="40"/>
+          <w:szCs w:val="40"/>
+        </w:rPr>
+        <w:tab/>
+      </w:r>
+      <w:r>
+        <w:rPr>
+          <w:rFonts w:ascii="Times New Roman" w:hAnsi="Times New Roman" w:cs="Times New Roman"/>
+          <w:sz w:val="40"/>
+          <w:szCs w:val="40"/>
+        </w:rPr>
+        <w:t>Miscellaneous methods/code for list</w:t>
+      </w:r>
+    </w:p>
+    <w:tbl>
+      <w:tblPr>
+        <w:tblStyle w:val="TableGrid"/>
+        <w:tblW w:w="0" w:type="auto"/>
+        <w:tblLook w:val="04A0" w:firstRow="1" w:lastRow="0" w:firstColumn="1" w:lastColumn="0" w:noHBand="0" w:noVBand="1"/>
+      </w:tblPr>
+      <w:tblGrid>
+        <w:gridCol w:w="9576"/>
+      </w:tblGrid>
+      <w:tr>
+        <w:tc>
+          <w:tcPr>
+            <w:tcW w:w="9576" w:type="dxa"/>
+          </w:tcPr>
+          <w:p>
+            <w:pPr>
+              <w:ind w:left="0"/>
+              <w:rPr>
+                <w:rFonts w:ascii="Times New Roman" w:hAnsi="Times New Roman" w:cs="Times New Roman"/>
+                <w:sz w:val="24"/>
+                <w:szCs w:val="24"/>
+              </w:rPr>
+            </w:pPr>
+            <w:r>
+              <w:rPr>
+                <w:rFonts w:ascii="Times New Roman" w:hAnsi="Times New Roman" w:cs="Times New Roman"/>
+                <w:sz w:val="24"/>
+                <w:szCs w:val="24"/>
+              </w:rPr>
+              <w:lastRenderedPageBreak/>
+              <w:t xml:space="preserve">I could explain everything that is happening in the next </w:t>
+            </w:r>
+            <w:r>
+              <w:rPr>
+                <w:rFonts w:ascii="Times New Roman" w:hAnsi="Times New Roman" w:cs="Times New Roman"/>
+                <w:sz w:val="24"/>
+                <w:szCs w:val="24"/>
+              </w:rPr>
+              <w:t>code,</w:t>
+            </w:r>
+            <w:r>
+              <w:rPr>
+                <w:rFonts w:ascii="Times New Roman" w:hAnsi="Times New Roman" w:cs="Times New Roman"/>
+                <w:sz w:val="24"/>
+                <w:szCs w:val="24"/>
+              </w:rPr>
+              <w:t xml:space="preserve"> but I believe the comments I’ve added in the code already </w:t>
+            </w:r>
+            <w:proofErr w:type="gramStart"/>
+            <w:r>
+              <w:rPr>
+                <w:rFonts w:ascii="Times New Roman" w:hAnsi="Times New Roman" w:cs="Times New Roman"/>
+                <w:sz w:val="24"/>
+                <w:szCs w:val="24"/>
+              </w:rPr>
+              <w:t>does</w:t>
+            </w:r>
+            <w:proofErr w:type="gramEnd"/>
+            <w:r>
+              <w:rPr>
+                <w:rFonts w:ascii="Times New Roman" w:hAnsi="Times New Roman" w:cs="Times New Roman"/>
+                <w:sz w:val="24"/>
+                <w:szCs w:val="24"/>
+              </w:rPr>
+              <w:t xml:space="preserve"> enough of that</w:t>
+            </w:r>
+            <w:r>
+              <w:rPr>
+                <w:rFonts w:ascii="Times New Roman" w:hAnsi="Times New Roman" w:cs="Times New Roman"/>
+                <w:sz w:val="24"/>
+                <w:szCs w:val="24"/>
+              </w:rPr>
+              <w:t>.</w:t>
+            </w:r>
+          </w:p>
+          <w:p>
+            <w:pPr>
+              <w:ind w:left="0"/>
+              <w:rPr>
+                <w:rFonts w:ascii="Times New Roman" w:hAnsi="Times New Roman" w:cs="Times New Roman"/>
+                <w:sz w:val="24"/>
+                <w:szCs w:val="24"/>
+                <w:lang w:val="en-US"/>
+              </w:rPr>
+            </w:pPr>
+            <w:r>
+              <w:rPr>
+                <w:rFonts w:ascii="Times New Roman" w:hAnsi="Times New Roman" w:cs="Times New Roman"/>
+                <w:sz w:val="24"/>
+                <w:szCs w:val="24"/>
+                <w:lang w:val="en-US"/>
+              </w:rPr>
+              <w:t>#list of food (in string) =EP</w:t>
+            </w:r>
+          </w:p>
+          <w:p>
+            <w:pPr>
+              <w:ind w:left="0"/>
+              <w:rPr>
+                <w:rFonts w:ascii="Times New Roman" w:hAnsi="Times New Roman" w:cs="Times New Roman"/>
+                <w:sz w:val="24"/>
+                <w:szCs w:val="24"/>
+                <w:lang w:val="en-US"/>
+              </w:rPr>
+            </w:pPr>
+            <w:r>
+              <w:rPr>
+                <w:rFonts w:ascii="Times New Roman" w:hAnsi="Times New Roman" w:cs="Times New Roman"/>
+                <w:sz w:val="24"/>
+                <w:szCs w:val="24"/>
+                <w:lang w:val="en-US"/>
+              </w:rPr>
+              <w:t>foods = ["</w:t>
+            </w:r>
+            <w:proofErr w:type="spellStart"/>
+            <w:r>
+              <w:rPr>
+                <w:rFonts w:ascii="Times New Roman" w:hAnsi="Times New Roman" w:cs="Times New Roman"/>
+                <w:sz w:val="24"/>
+                <w:szCs w:val="24"/>
+                <w:lang w:val="en-US"/>
+              </w:rPr>
+              <w:t>pizza","burgers","hot</w:t>
+            </w:r>
+            <w:proofErr w:type="spellEnd"/>
+            <w:r>
+              <w:rPr>
+                <w:rFonts w:ascii="Times New Roman" w:hAnsi="Times New Roman" w:cs="Times New Roman"/>
+                <w:sz w:val="24"/>
+                <w:szCs w:val="24"/>
+                <w:lang w:val="en-US"/>
+              </w:rPr>
+              <w:t xml:space="preserve"> dogs"]</w:t>
+            </w:r>
+          </w:p>
+          <w:p>
+            <w:pPr>
+              <w:ind w:left="0"/>
+              <w:rPr>
+                <w:rFonts w:ascii="Times New Roman" w:hAnsi="Times New Roman" w:cs="Times New Roman"/>
+                <w:sz w:val="24"/>
+                <w:szCs w:val="24"/>
+                <w:lang w:val="en-US"/>
+              </w:rPr>
+            </w:pPr>
+            <w:r>
+              <w:rPr>
+                <w:rFonts w:ascii="Times New Roman" w:hAnsi="Times New Roman" w:cs="Times New Roman"/>
+                <w:sz w:val="24"/>
+                <w:szCs w:val="24"/>
+                <w:lang w:val="en-US"/>
+              </w:rPr>
+              <w:t>#prints list =EP</w:t>
+            </w:r>
+          </w:p>
+          <w:p>
+            <w:pPr>
+              <w:ind w:left="0"/>
+              <w:rPr>
+                <w:rFonts w:ascii="Times New Roman" w:hAnsi="Times New Roman" w:cs="Times New Roman"/>
+                <w:sz w:val="24"/>
+                <w:szCs w:val="24"/>
+                <w:lang w:val="en-US"/>
+              </w:rPr>
+            </w:pPr>
+            <w:r>
+              <w:rPr>
+                <w:rFonts w:ascii="Times New Roman" w:hAnsi="Times New Roman" w:cs="Times New Roman"/>
+                <w:sz w:val="24"/>
+                <w:szCs w:val="24"/>
+                <w:lang w:val="en-US"/>
+              </w:rPr>
+              <w:t>print(foods)</w:t>
+            </w:r>
+          </w:p>
+          <w:p>
+            <w:pPr>
+              <w:ind w:left="0"/>
+              <w:rPr>
+                <w:rFonts w:ascii="Times New Roman" w:hAnsi="Times New Roman" w:cs="Times New Roman"/>
+                <w:sz w:val="24"/>
+                <w:szCs w:val="24"/>
+                <w:lang w:val="en-US"/>
+              </w:rPr>
+            </w:pPr>
+            <w:r>
+              <w:rPr>
+                <w:rFonts w:ascii="Times New Roman" w:hAnsi="Times New Roman" w:cs="Times New Roman"/>
+                <w:sz w:val="24"/>
+                <w:szCs w:val="24"/>
+                <w:lang w:val="en-US"/>
+              </w:rPr>
+              <w:t>#prints the 2nd spot in the list =EP</w:t>
+            </w:r>
+          </w:p>
+          <w:p>
+            <w:pPr>
+              <w:ind w:left="0"/>
+              <w:rPr>
+                <w:rFonts w:ascii="Times New Roman" w:hAnsi="Times New Roman" w:cs="Times New Roman"/>
+                <w:sz w:val="24"/>
+                <w:szCs w:val="24"/>
+                <w:lang w:val="en-US"/>
+              </w:rPr>
+            </w:pPr>
+            <w:r>
+              <w:rPr>
+                <w:rFonts w:ascii="Times New Roman" w:hAnsi="Times New Roman" w:cs="Times New Roman"/>
+                <w:sz w:val="24"/>
+                <w:szCs w:val="24"/>
+                <w:lang w:val="en-US"/>
+              </w:rPr>
+              <w:t>print(</w:t>
+            </w:r>
+            <w:proofErr w:type="gramStart"/>
+            <w:r>
+              <w:rPr>
+                <w:rFonts w:ascii="Times New Roman" w:hAnsi="Times New Roman" w:cs="Times New Roman"/>
+                <w:sz w:val="24"/>
+                <w:szCs w:val="24"/>
+                <w:lang w:val="en-US"/>
+              </w:rPr>
+              <w:t>foods[</w:t>
+            </w:r>
+            <w:proofErr w:type="gramEnd"/>
+            <w:r>
+              <w:rPr>
+                <w:rFonts w:ascii="Times New Roman" w:hAnsi="Times New Roman" w:cs="Times New Roman"/>
+                <w:sz w:val="24"/>
+                <w:szCs w:val="24"/>
+                <w:lang w:val="en-US"/>
+              </w:rPr>
+              <w:t>2])</w:t>
+            </w:r>
+          </w:p>
+          <w:p>
+            <w:pPr>
+              <w:ind w:left="0"/>
+              <w:rPr>
+                <w:rFonts w:ascii="Times New Roman" w:hAnsi="Times New Roman" w:cs="Times New Roman"/>
+                <w:sz w:val="24"/>
+                <w:szCs w:val="24"/>
+                <w:lang w:val="en-US"/>
+              </w:rPr>
+            </w:pPr>
+            <w:r>
+              <w:rPr>
+                <w:rFonts w:ascii="Times New Roman" w:hAnsi="Times New Roman" w:cs="Times New Roman"/>
+                <w:sz w:val="24"/>
+                <w:szCs w:val="24"/>
+                <w:lang w:val="en-US"/>
+              </w:rPr>
+              <w:t>#prints the number of things in the list -EP</w:t>
+            </w:r>
+          </w:p>
+          <w:p>
+            <w:pPr>
+              <w:ind w:left="0"/>
+              <w:rPr>
+                <w:rFonts w:ascii="Times New Roman" w:hAnsi="Times New Roman" w:cs="Times New Roman"/>
+                <w:sz w:val="24"/>
+                <w:szCs w:val="24"/>
+                <w:lang w:val="en-US"/>
+              </w:rPr>
+            </w:pPr>
+            <w:r>
+              <w:rPr>
+                <w:rFonts w:ascii="Times New Roman" w:hAnsi="Times New Roman" w:cs="Times New Roman"/>
+                <w:sz w:val="24"/>
+                <w:szCs w:val="24"/>
+                <w:lang w:val="en-US"/>
+              </w:rPr>
+              <w:t>print(</w:t>
+            </w:r>
+            <w:proofErr w:type="spellStart"/>
+            <w:r>
+              <w:rPr>
+                <w:rFonts w:ascii="Times New Roman" w:hAnsi="Times New Roman" w:cs="Times New Roman"/>
+                <w:sz w:val="24"/>
+                <w:szCs w:val="24"/>
+                <w:lang w:val="en-US"/>
+              </w:rPr>
+              <w:t>len</w:t>
+            </w:r>
+            <w:proofErr w:type="spellEnd"/>
+            <w:r>
+              <w:rPr>
+                <w:rFonts w:ascii="Times New Roman" w:hAnsi="Times New Roman" w:cs="Times New Roman"/>
+                <w:sz w:val="24"/>
+                <w:szCs w:val="24"/>
+                <w:lang w:val="en-US"/>
+              </w:rPr>
+              <w:t>(foods))</w:t>
+            </w:r>
+          </w:p>
+          <w:p>
+            <w:pPr>
+              <w:ind w:left="0"/>
+              <w:rPr>
+                <w:rFonts w:ascii="Times New Roman" w:hAnsi="Times New Roman" w:cs="Times New Roman"/>
+                <w:sz w:val="24"/>
+                <w:szCs w:val="24"/>
+                <w:lang w:val="en-US"/>
+              </w:rPr>
+            </w:pPr>
+            <w:r>
+              <w:rPr>
+                <w:rFonts w:ascii="Times New Roman" w:hAnsi="Times New Roman" w:cs="Times New Roman"/>
+                <w:sz w:val="24"/>
+                <w:szCs w:val="24"/>
+                <w:lang w:val="en-US"/>
+              </w:rPr>
+              <w:t xml:space="preserve">#prints </w:t>
+            </w:r>
+            <w:proofErr w:type="spellStart"/>
+            <w:r>
+              <w:rPr>
+                <w:rFonts w:ascii="Times New Roman" w:hAnsi="Times New Roman" w:cs="Times New Roman"/>
+                <w:sz w:val="24"/>
+                <w:szCs w:val="24"/>
+                <w:lang w:val="en-US"/>
+              </w:rPr>
+              <w:t>i</w:t>
+            </w:r>
+            <w:proofErr w:type="spellEnd"/>
+            <w:r>
+              <w:rPr>
+                <w:rFonts w:ascii="Times New Roman" w:hAnsi="Times New Roman" w:cs="Times New Roman"/>
+                <w:sz w:val="24"/>
+                <w:szCs w:val="24"/>
+                <w:lang w:val="en-US"/>
+              </w:rPr>
+              <w:t xml:space="preserve"> like ___ for everything in the list =EP</w:t>
+            </w:r>
+          </w:p>
+          <w:p>
+            <w:pPr>
+              <w:ind w:left="0"/>
+              <w:rPr>
+                <w:rFonts w:ascii="Times New Roman" w:hAnsi="Times New Roman" w:cs="Times New Roman"/>
+                <w:sz w:val="24"/>
+                <w:szCs w:val="24"/>
+                <w:lang w:val="en-US"/>
+              </w:rPr>
+            </w:pPr>
+            <w:r>
+              <w:rPr>
+                <w:rFonts w:ascii="Times New Roman" w:hAnsi="Times New Roman" w:cs="Times New Roman"/>
+                <w:sz w:val="24"/>
+                <w:szCs w:val="24"/>
+                <w:lang w:val="en-US"/>
+              </w:rPr>
+              <w:t xml:space="preserve">for food in </w:t>
+            </w:r>
+            <w:proofErr w:type="gramStart"/>
+            <w:r>
+              <w:rPr>
+                <w:rFonts w:ascii="Times New Roman" w:hAnsi="Times New Roman" w:cs="Times New Roman"/>
+                <w:sz w:val="24"/>
+                <w:szCs w:val="24"/>
+                <w:lang w:val="en-US"/>
+              </w:rPr>
+              <w:t>foods</w:t>
+            </w:r>
+            <w:proofErr w:type="gramEnd"/>
+            <w:r>
+              <w:rPr>
+                <w:rFonts w:ascii="Times New Roman" w:hAnsi="Times New Roman" w:cs="Times New Roman"/>
+                <w:sz w:val="24"/>
+                <w:szCs w:val="24"/>
+                <w:lang w:val="en-US"/>
+              </w:rPr>
+              <w:t xml:space="preserve">: </w:t>
+            </w:r>
+          </w:p>
+          <w:p>
+            <w:pPr>
+              <w:ind w:left="0"/>
+              <w:rPr>
+                <w:rFonts w:ascii="Times New Roman" w:hAnsi="Times New Roman" w:cs="Times New Roman"/>
+                <w:sz w:val="24"/>
+                <w:szCs w:val="24"/>
+                <w:lang w:val="en-US"/>
+              </w:rPr>
+            </w:pPr>
+            <w:r>
+              <w:rPr>
+                <w:rFonts w:ascii="Times New Roman" w:hAnsi="Times New Roman" w:cs="Times New Roman"/>
+                <w:sz w:val="24"/>
+                <w:szCs w:val="24"/>
+                <w:lang w:val="en-US"/>
+              </w:rPr>
+              <w:t xml:space="preserve">    </w:t>
+            </w:r>
+            <w:proofErr w:type="gramStart"/>
+            <w:r>
+              <w:rPr>
+                <w:rFonts w:ascii="Times New Roman" w:hAnsi="Times New Roman" w:cs="Times New Roman"/>
+                <w:sz w:val="24"/>
+                <w:szCs w:val="24"/>
+                <w:lang w:val="en-US"/>
+              </w:rPr>
+              <w:t>print(</w:t>
+            </w:r>
+            <w:proofErr w:type="gramEnd"/>
+            <w:r>
+              <w:rPr>
+                <w:rFonts w:ascii="Times New Roman" w:hAnsi="Times New Roman" w:cs="Times New Roman"/>
+                <w:sz w:val="24"/>
+                <w:szCs w:val="24"/>
+                <w:lang w:val="en-US"/>
+              </w:rPr>
+              <w:t>"</w:t>
+            </w:r>
+            <w:proofErr w:type="spellStart"/>
+            <w:r>
+              <w:rPr>
+                <w:rFonts w:ascii="Times New Roman" w:hAnsi="Times New Roman" w:cs="Times New Roman"/>
+                <w:sz w:val="24"/>
+                <w:szCs w:val="24"/>
+                <w:lang w:val="en-US"/>
+              </w:rPr>
+              <w:t>i</w:t>
+            </w:r>
+            <w:proofErr w:type="spellEnd"/>
+            <w:r>
+              <w:rPr>
+                <w:rFonts w:ascii="Times New Roman" w:hAnsi="Times New Roman" w:cs="Times New Roman"/>
+                <w:sz w:val="24"/>
+                <w:szCs w:val="24"/>
+                <w:lang w:val="en-US"/>
+              </w:rPr>
+              <w:t xml:space="preserve"> like", food)</w:t>
+            </w:r>
+          </w:p>
+          <w:p>
+            <w:pPr>
+              <w:ind w:left="0"/>
+              <w:rPr>
+                <w:rFonts w:ascii="Times New Roman" w:hAnsi="Times New Roman" w:cs="Times New Roman"/>
+                <w:sz w:val="24"/>
+                <w:szCs w:val="24"/>
+                <w:lang w:val="en-US"/>
+              </w:rPr>
+            </w:pPr>
+            <w:r>
+              <w:rPr>
+                <w:rFonts w:ascii="Times New Roman" w:hAnsi="Times New Roman" w:cs="Times New Roman"/>
+                <w:sz w:val="24"/>
+                <w:szCs w:val="24"/>
+                <w:lang w:val="en-US"/>
+              </w:rPr>
+              <w:t xml:space="preserve">#declares list of </w:t>
+            </w:r>
+            <w:proofErr w:type="spellStart"/>
+            <w:r>
+              <w:rPr>
+                <w:rFonts w:ascii="Times New Roman" w:hAnsi="Times New Roman" w:cs="Times New Roman"/>
+                <w:sz w:val="24"/>
+                <w:szCs w:val="24"/>
+                <w:lang w:val="en-US"/>
+              </w:rPr>
+              <w:t>favo</w:t>
+            </w:r>
+            <w:proofErr w:type="spellEnd"/>
+            <w:r>
+              <w:rPr>
+                <w:rFonts w:ascii="Times New Roman" w:hAnsi="Times New Roman" w:cs="Times New Roman"/>
+                <w:sz w:val="24"/>
+                <w:szCs w:val="24"/>
+                <w:lang w:val="en-US"/>
+              </w:rPr>
+              <w:t xml:space="preserve"> hobbies -EP</w:t>
+            </w:r>
+          </w:p>
+          <w:p>
+            <w:pPr>
+              <w:ind w:left="0"/>
+              <w:rPr>
+                <w:rFonts w:ascii="Times New Roman" w:hAnsi="Times New Roman" w:cs="Times New Roman"/>
+                <w:sz w:val="24"/>
+                <w:szCs w:val="24"/>
+                <w:lang w:val="en-US"/>
+              </w:rPr>
+            </w:pPr>
+            <w:r>
+              <w:rPr>
+                <w:rFonts w:ascii="Times New Roman" w:hAnsi="Times New Roman" w:cs="Times New Roman"/>
+                <w:sz w:val="24"/>
+                <w:szCs w:val="24"/>
+                <w:lang w:val="en-US"/>
+              </w:rPr>
+              <w:t>Hobbies = ["motorcycle", "car", "video games"]</w:t>
+            </w:r>
+          </w:p>
+          <w:p>
+            <w:pPr>
+              <w:ind w:left="0"/>
+              <w:rPr>
+                <w:rFonts w:ascii="Times New Roman" w:hAnsi="Times New Roman" w:cs="Times New Roman"/>
+                <w:sz w:val="24"/>
+                <w:szCs w:val="24"/>
+                <w:lang w:val="en-US"/>
+              </w:rPr>
+            </w:pPr>
+            <w:r>
+              <w:rPr>
+                <w:rFonts w:ascii="Times New Roman" w:hAnsi="Times New Roman" w:cs="Times New Roman"/>
+                <w:sz w:val="24"/>
+                <w:szCs w:val="24"/>
+                <w:lang w:val="en-US"/>
+              </w:rPr>
+              <w:t xml:space="preserve">#print </w:t>
+            </w:r>
+            <w:proofErr w:type="spellStart"/>
+            <w:r>
+              <w:rPr>
+                <w:rFonts w:ascii="Times New Roman" w:hAnsi="Times New Roman" w:cs="Times New Roman"/>
+                <w:sz w:val="24"/>
+                <w:szCs w:val="24"/>
+                <w:lang w:val="en-US"/>
+              </w:rPr>
+              <w:t>hobbie</w:t>
+            </w:r>
+            <w:proofErr w:type="spellEnd"/>
+            <w:r>
+              <w:rPr>
+                <w:rFonts w:ascii="Times New Roman" w:hAnsi="Times New Roman" w:cs="Times New Roman"/>
+                <w:sz w:val="24"/>
+                <w:szCs w:val="24"/>
+                <w:lang w:val="en-US"/>
+              </w:rPr>
+              <w:t xml:space="preserve"> 0 -EP</w:t>
+            </w:r>
+          </w:p>
+          <w:p>
+            <w:pPr>
+              <w:ind w:left="0"/>
+              <w:rPr>
+                <w:rFonts w:ascii="Times New Roman" w:hAnsi="Times New Roman" w:cs="Times New Roman"/>
+                <w:sz w:val="24"/>
+                <w:szCs w:val="24"/>
+                <w:lang w:val="en-US"/>
+              </w:rPr>
+            </w:pPr>
+            <w:proofErr w:type="gramStart"/>
+            <w:r>
+              <w:rPr>
+                <w:rFonts w:ascii="Times New Roman" w:hAnsi="Times New Roman" w:cs="Times New Roman"/>
+                <w:sz w:val="24"/>
+                <w:szCs w:val="24"/>
+                <w:lang w:val="en-US"/>
+              </w:rPr>
+              <w:t>print(Hobbies[</w:t>
+            </w:r>
+            <w:proofErr w:type="gramEnd"/>
+            <w:r>
+              <w:rPr>
+                <w:rFonts w:ascii="Times New Roman" w:hAnsi="Times New Roman" w:cs="Times New Roman"/>
+                <w:sz w:val="24"/>
+                <w:szCs w:val="24"/>
+                <w:lang w:val="en-US"/>
+              </w:rPr>
+              <w:t>0])</w:t>
+            </w:r>
+          </w:p>
+          <w:p>
+            <w:pPr>
+              <w:ind w:left="0"/>
+              <w:rPr>
+                <w:rFonts w:ascii="Times New Roman" w:hAnsi="Times New Roman" w:cs="Times New Roman"/>
+                <w:sz w:val="24"/>
+                <w:szCs w:val="24"/>
+                <w:lang w:val="en-US"/>
+              </w:rPr>
+            </w:pPr>
+            <w:r>
+              <w:rPr>
+                <w:rFonts w:ascii="Times New Roman" w:hAnsi="Times New Roman" w:cs="Times New Roman"/>
+                <w:sz w:val="24"/>
+                <w:szCs w:val="24"/>
+                <w:lang w:val="en-US"/>
+              </w:rPr>
+              <w:t xml:space="preserve">#prints </w:t>
+            </w:r>
+            <w:proofErr w:type="spellStart"/>
+            <w:r>
+              <w:rPr>
+                <w:rFonts w:ascii="Times New Roman" w:hAnsi="Times New Roman" w:cs="Times New Roman"/>
+                <w:sz w:val="24"/>
+                <w:szCs w:val="24"/>
+                <w:lang w:val="en-US"/>
+              </w:rPr>
+              <w:t>hobbie</w:t>
+            </w:r>
+            <w:proofErr w:type="spellEnd"/>
+            <w:r>
+              <w:rPr>
+                <w:rFonts w:ascii="Times New Roman" w:hAnsi="Times New Roman" w:cs="Times New Roman"/>
+                <w:sz w:val="24"/>
+                <w:szCs w:val="24"/>
+                <w:lang w:val="en-US"/>
+              </w:rPr>
+              <w:t xml:space="preserve"> 1 -EP</w:t>
+            </w:r>
+          </w:p>
+          <w:p>
+            <w:pPr>
+              <w:ind w:left="0"/>
+              <w:rPr>
+                <w:rFonts w:ascii="Times New Roman" w:hAnsi="Times New Roman" w:cs="Times New Roman"/>
+                <w:sz w:val="24"/>
+                <w:szCs w:val="24"/>
+                <w:lang w:val="en-US"/>
+              </w:rPr>
+            </w:pPr>
+            <w:proofErr w:type="gramStart"/>
+            <w:r>
+              <w:rPr>
+                <w:rFonts w:ascii="Times New Roman" w:hAnsi="Times New Roman" w:cs="Times New Roman"/>
+                <w:sz w:val="24"/>
+                <w:szCs w:val="24"/>
+                <w:lang w:val="en-US"/>
+              </w:rPr>
+              <w:t>print(Hobbies[</w:t>
+            </w:r>
+            <w:proofErr w:type="gramEnd"/>
+            <w:r>
+              <w:rPr>
+                <w:rFonts w:ascii="Times New Roman" w:hAnsi="Times New Roman" w:cs="Times New Roman"/>
+                <w:sz w:val="24"/>
+                <w:szCs w:val="24"/>
+                <w:lang w:val="en-US"/>
+              </w:rPr>
+              <w:t>2])</w:t>
+            </w:r>
+          </w:p>
+          <w:p>
+            <w:pPr>
+              <w:ind w:left="0"/>
+              <w:rPr>
+                <w:rFonts w:ascii="Times New Roman" w:hAnsi="Times New Roman" w:cs="Times New Roman"/>
+                <w:sz w:val="24"/>
+                <w:szCs w:val="24"/>
+                <w:lang w:val="en-US"/>
+              </w:rPr>
+            </w:pPr>
+            <w:r>
+              <w:rPr>
+                <w:rFonts w:ascii="Times New Roman" w:hAnsi="Times New Roman" w:cs="Times New Roman"/>
+                <w:sz w:val="24"/>
+                <w:szCs w:val="24"/>
+                <w:lang w:val="en-US"/>
+              </w:rPr>
+              <w:t>#</w:t>
+            </w:r>
+            <w:proofErr w:type="gramStart"/>
+            <w:r>
+              <w:rPr>
+                <w:rFonts w:ascii="Times New Roman" w:hAnsi="Times New Roman" w:cs="Times New Roman"/>
+                <w:sz w:val="24"/>
+                <w:szCs w:val="24"/>
+                <w:lang w:val="en-US"/>
+              </w:rPr>
+              <w:t>print(HObbies[</w:t>
+            </w:r>
+            <w:proofErr w:type="gramEnd"/>
+            <w:r>
+              <w:rPr>
+                <w:rFonts w:ascii="Times New Roman" w:hAnsi="Times New Roman" w:cs="Times New Roman"/>
+                <w:sz w:val="24"/>
+                <w:szCs w:val="24"/>
+                <w:lang w:val="en-US"/>
+              </w:rPr>
+              <w:t>3]) gets in error =EP</w:t>
+            </w:r>
+          </w:p>
+          <w:p>
+            <w:pPr>
+              <w:ind w:left="0"/>
+              <w:rPr>
+                <w:rFonts w:ascii="Times New Roman" w:hAnsi="Times New Roman" w:cs="Times New Roman"/>
+                <w:sz w:val="24"/>
+                <w:szCs w:val="24"/>
+                <w:lang w:val="en-US"/>
+              </w:rPr>
+            </w:pPr>
+            <w:r>
+              <w:rPr>
+                <w:rFonts w:ascii="Times New Roman" w:hAnsi="Times New Roman" w:cs="Times New Roman"/>
+                <w:sz w:val="24"/>
+                <w:szCs w:val="24"/>
+                <w:lang w:val="en-US"/>
+              </w:rPr>
+              <w:t xml:space="preserve">#reaplaces </w:t>
+            </w:r>
+            <w:proofErr w:type="spellStart"/>
+            <w:r>
+              <w:rPr>
+                <w:rFonts w:ascii="Times New Roman" w:hAnsi="Times New Roman" w:cs="Times New Roman"/>
+                <w:sz w:val="24"/>
+                <w:szCs w:val="24"/>
+                <w:lang w:val="en-US"/>
+              </w:rPr>
+              <w:t>hobbie</w:t>
+            </w:r>
+            <w:proofErr w:type="spellEnd"/>
+            <w:r>
+              <w:rPr>
+                <w:rFonts w:ascii="Times New Roman" w:hAnsi="Times New Roman" w:cs="Times New Roman"/>
+                <w:sz w:val="24"/>
+                <w:szCs w:val="24"/>
+                <w:lang w:val="en-US"/>
+              </w:rPr>
+              <w:t xml:space="preserve"> 0 with new one =EP</w:t>
+            </w:r>
+          </w:p>
+          <w:p>
+            <w:pPr>
+              <w:ind w:left="0"/>
+              <w:rPr>
+                <w:rFonts w:ascii="Times New Roman" w:hAnsi="Times New Roman" w:cs="Times New Roman"/>
+                <w:sz w:val="24"/>
+                <w:szCs w:val="24"/>
+                <w:lang w:val="en-US"/>
+              </w:rPr>
+            </w:pPr>
+            <w:proofErr w:type="gramStart"/>
+            <w:r>
+              <w:rPr>
+                <w:rFonts w:ascii="Times New Roman" w:hAnsi="Times New Roman" w:cs="Times New Roman"/>
+                <w:sz w:val="24"/>
+                <w:szCs w:val="24"/>
+                <w:lang w:val="en-US"/>
+              </w:rPr>
+              <w:t>Hobbies[</w:t>
+            </w:r>
+            <w:proofErr w:type="gramEnd"/>
+            <w:r>
+              <w:rPr>
+                <w:rFonts w:ascii="Times New Roman" w:hAnsi="Times New Roman" w:cs="Times New Roman"/>
+                <w:sz w:val="24"/>
+                <w:szCs w:val="24"/>
+                <w:lang w:val="en-US"/>
+              </w:rPr>
+              <w:t>0] = "reading"</w:t>
+            </w:r>
+          </w:p>
+          <w:p>
+            <w:pPr>
+              <w:ind w:left="0"/>
+              <w:rPr>
+                <w:rFonts w:ascii="Times New Roman" w:hAnsi="Times New Roman" w:cs="Times New Roman"/>
+                <w:sz w:val="24"/>
+                <w:szCs w:val="24"/>
+                <w:lang w:val="en-US"/>
+              </w:rPr>
+            </w:pPr>
+            <w:proofErr w:type="gramStart"/>
+            <w:r>
+              <w:rPr>
+                <w:rFonts w:ascii="Times New Roman" w:hAnsi="Times New Roman" w:cs="Times New Roman"/>
+                <w:sz w:val="24"/>
+                <w:szCs w:val="24"/>
+                <w:lang w:val="en-US"/>
+              </w:rPr>
+              <w:t>print(</w:t>
+            </w:r>
+            <w:proofErr w:type="gramEnd"/>
+            <w:r>
+              <w:rPr>
+                <w:rFonts w:ascii="Times New Roman" w:hAnsi="Times New Roman" w:cs="Times New Roman"/>
+                <w:sz w:val="24"/>
+                <w:szCs w:val="24"/>
+                <w:lang w:val="en-US"/>
+              </w:rPr>
+              <w:t>Hobbies)</w:t>
+            </w:r>
+          </w:p>
+          <w:p>
+            <w:pPr>
+              <w:ind w:left="0"/>
+              <w:rPr>
+                <w:rFonts w:ascii="Times New Roman" w:hAnsi="Times New Roman" w:cs="Times New Roman"/>
+                <w:sz w:val="24"/>
+                <w:szCs w:val="24"/>
+                <w:lang w:val="en-US"/>
+              </w:rPr>
+            </w:pPr>
+            <w:r>
+              <w:rPr>
+                <w:rFonts w:ascii="Times New Roman" w:hAnsi="Times New Roman" w:cs="Times New Roman"/>
+                <w:sz w:val="24"/>
+                <w:szCs w:val="24"/>
+                <w:lang w:val="en-US"/>
+              </w:rPr>
+              <w:t xml:space="preserve">#reaplaces 2nd </w:t>
+            </w:r>
+            <w:proofErr w:type="spellStart"/>
+            <w:r>
+              <w:rPr>
+                <w:rFonts w:ascii="Times New Roman" w:hAnsi="Times New Roman" w:cs="Times New Roman"/>
+                <w:sz w:val="24"/>
+                <w:szCs w:val="24"/>
+                <w:lang w:val="en-US"/>
+              </w:rPr>
+              <w:t>hobbie</w:t>
+            </w:r>
+            <w:proofErr w:type="spellEnd"/>
+            <w:r>
+              <w:rPr>
+                <w:rFonts w:ascii="Times New Roman" w:hAnsi="Times New Roman" w:cs="Times New Roman"/>
+                <w:sz w:val="24"/>
+                <w:szCs w:val="24"/>
+                <w:lang w:val="en-US"/>
+              </w:rPr>
+              <w:t xml:space="preserve"> with 2 more -EP</w:t>
+            </w:r>
+          </w:p>
+          <w:p>
+            <w:pPr>
+              <w:ind w:left="0"/>
+              <w:rPr>
+                <w:rFonts w:ascii="Times New Roman" w:hAnsi="Times New Roman" w:cs="Times New Roman"/>
+                <w:sz w:val="24"/>
+                <w:szCs w:val="24"/>
+                <w:lang w:val="en-US"/>
+              </w:rPr>
+            </w:pPr>
+            <w:proofErr w:type="gramStart"/>
+            <w:r>
+              <w:rPr>
+                <w:rFonts w:ascii="Times New Roman" w:hAnsi="Times New Roman" w:cs="Times New Roman"/>
+                <w:sz w:val="24"/>
+                <w:szCs w:val="24"/>
+                <w:lang w:val="en-US"/>
+              </w:rPr>
+              <w:t>Hobbies[</w:t>
+            </w:r>
+            <w:proofErr w:type="gramEnd"/>
+            <w:r>
+              <w:rPr>
+                <w:rFonts w:ascii="Times New Roman" w:hAnsi="Times New Roman" w:cs="Times New Roman"/>
+                <w:sz w:val="24"/>
+                <w:szCs w:val="24"/>
+                <w:lang w:val="en-US"/>
+              </w:rPr>
+              <w:t>1:2] = ["building pcs", "editing"]</w:t>
+            </w:r>
+          </w:p>
+          <w:p>
+            <w:pPr>
+              <w:ind w:left="0"/>
+              <w:rPr>
+                <w:rFonts w:ascii="Times New Roman" w:hAnsi="Times New Roman" w:cs="Times New Roman"/>
+                <w:sz w:val="24"/>
+                <w:szCs w:val="24"/>
+                <w:lang w:val="en-US"/>
+              </w:rPr>
+            </w:pPr>
+            <w:proofErr w:type="gramStart"/>
+            <w:r>
+              <w:rPr>
+                <w:rFonts w:ascii="Times New Roman" w:hAnsi="Times New Roman" w:cs="Times New Roman"/>
+                <w:sz w:val="24"/>
+                <w:szCs w:val="24"/>
+                <w:lang w:val="en-US"/>
+              </w:rPr>
+              <w:t>print(</w:t>
+            </w:r>
+            <w:proofErr w:type="gramEnd"/>
+            <w:r>
+              <w:rPr>
+                <w:rFonts w:ascii="Times New Roman" w:hAnsi="Times New Roman" w:cs="Times New Roman"/>
+                <w:sz w:val="24"/>
+                <w:szCs w:val="24"/>
+                <w:lang w:val="en-US"/>
+              </w:rPr>
+              <w:t>Hobbies)</w:t>
+            </w:r>
+          </w:p>
+          <w:p>
+            <w:pPr>
+              <w:ind w:left="0"/>
+              <w:rPr>
+                <w:rFonts w:ascii="Times New Roman" w:hAnsi="Times New Roman" w:cs="Times New Roman"/>
+                <w:sz w:val="24"/>
+                <w:szCs w:val="24"/>
+                <w:lang w:val="en-US"/>
+              </w:rPr>
+            </w:pPr>
+            <w:r>
+              <w:rPr>
+                <w:rFonts w:ascii="Times New Roman" w:hAnsi="Times New Roman" w:cs="Times New Roman"/>
+                <w:sz w:val="24"/>
+                <w:szCs w:val="24"/>
+                <w:lang w:val="en-US"/>
+              </w:rPr>
+              <w:t xml:space="preserve">#replaces </w:t>
+            </w:r>
+            <w:proofErr w:type="spellStart"/>
+            <w:r>
+              <w:rPr>
+                <w:rFonts w:ascii="Times New Roman" w:hAnsi="Times New Roman" w:cs="Times New Roman"/>
+                <w:sz w:val="24"/>
+                <w:szCs w:val="24"/>
+                <w:lang w:val="en-US"/>
+              </w:rPr>
+              <w:t>hobbie</w:t>
+            </w:r>
+            <w:proofErr w:type="spellEnd"/>
+            <w:r>
+              <w:rPr>
+                <w:rFonts w:ascii="Times New Roman" w:hAnsi="Times New Roman" w:cs="Times New Roman"/>
+                <w:sz w:val="24"/>
+                <w:szCs w:val="24"/>
+                <w:lang w:val="en-US"/>
+              </w:rPr>
+              <w:t xml:space="preserve"> </w:t>
+            </w:r>
+            <w:proofErr w:type="spellStart"/>
+            <w:r>
+              <w:rPr>
+                <w:rFonts w:ascii="Times New Roman" w:hAnsi="Times New Roman" w:cs="Times New Roman"/>
+                <w:sz w:val="24"/>
+                <w:szCs w:val="24"/>
+                <w:lang w:val="en-US"/>
+              </w:rPr>
+              <w:t>hobbie</w:t>
+            </w:r>
+            <w:proofErr w:type="spellEnd"/>
+            <w:r>
+              <w:rPr>
+                <w:rFonts w:ascii="Times New Roman" w:hAnsi="Times New Roman" w:cs="Times New Roman"/>
+                <w:sz w:val="24"/>
+                <w:szCs w:val="24"/>
+                <w:lang w:val="en-US"/>
+              </w:rPr>
+              <w:t xml:space="preserve"> 2 and 3 with one </w:t>
+            </w:r>
+            <w:proofErr w:type="spellStart"/>
+            <w:r>
+              <w:rPr>
+                <w:rFonts w:ascii="Times New Roman" w:hAnsi="Times New Roman" w:cs="Times New Roman"/>
+                <w:sz w:val="24"/>
+                <w:szCs w:val="24"/>
+                <w:lang w:val="en-US"/>
+              </w:rPr>
+              <w:t>hobbie</w:t>
+            </w:r>
+            <w:proofErr w:type="spellEnd"/>
+            <w:r>
+              <w:rPr>
+                <w:rFonts w:ascii="Times New Roman" w:hAnsi="Times New Roman" w:cs="Times New Roman"/>
+                <w:sz w:val="24"/>
+                <w:szCs w:val="24"/>
+                <w:lang w:val="en-US"/>
+              </w:rPr>
+              <w:t xml:space="preserve"> -EP</w:t>
+            </w:r>
+          </w:p>
+          <w:p>
+            <w:pPr>
+              <w:ind w:left="0"/>
+              <w:rPr>
+                <w:rFonts w:ascii="Times New Roman" w:hAnsi="Times New Roman" w:cs="Times New Roman"/>
+                <w:sz w:val="24"/>
+                <w:szCs w:val="24"/>
+                <w:lang w:val="en-US"/>
+              </w:rPr>
+            </w:pPr>
+            <w:proofErr w:type="gramStart"/>
+            <w:r>
+              <w:rPr>
+                <w:rFonts w:ascii="Times New Roman" w:hAnsi="Times New Roman" w:cs="Times New Roman"/>
+                <w:sz w:val="24"/>
+                <w:szCs w:val="24"/>
+                <w:lang w:val="en-US"/>
+              </w:rPr>
+              <w:t>Hobbies[</w:t>
+            </w:r>
+            <w:proofErr w:type="gramEnd"/>
+            <w:r>
+              <w:rPr>
+                <w:rFonts w:ascii="Times New Roman" w:hAnsi="Times New Roman" w:cs="Times New Roman"/>
+                <w:sz w:val="24"/>
+                <w:szCs w:val="24"/>
+                <w:lang w:val="en-US"/>
+              </w:rPr>
+              <w:t>1:3] = ["watching YT"]</w:t>
+            </w:r>
+          </w:p>
+          <w:p>
+            <w:pPr>
+              <w:ind w:left="0"/>
+              <w:rPr>
+                <w:rFonts w:ascii="Times New Roman" w:hAnsi="Times New Roman" w:cs="Times New Roman"/>
+                <w:sz w:val="24"/>
+                <w:szCs w:val="24"/>
+                <w:lang w:val="en-US"/>
+              </w:rPr>
+            </w:pPr>
+            <w:proofErr w:type="gramStart"/>
+            <w:r>
+              <w:rPr>
+                <w:rFonts w:ascii="Times New Roman" w:hAnsi="Times New Roman" w:cs="Times New Roman"/>
+                <w:sz w:val="24"/>
+                <w:szCs w:val="24"/>
+                <w:lang w:val="en-US"/>
+              </w:rPr>
+              <w:t>print(</w:t>
+            </w:r>
+            <w:proofErr w:type="gramEnd"/>
+            <w:r>
+              <w:rPr>
+                <w:rFonts w:ascii="Times New Roman" w:hAnsi="Times New Roman" w:cs="Times New Roman"/>
+                <w:sz w:val="24"/>
+                <w:szCs w:val="24"/>
+                <w:lang w:val="en-US"/>
+              </w:rPr>
+              <w:t>Hobbies)</w:t>
+            </w:r>
+          </w:p>
+          <w:p>
+            <w:pPr>
+              <w:ind w:left="0"/>
+              <w:rPr>
+                <w:rFonts w:ascii="Times New Roman" w:hAnsi="Times New Roman" w:cs="Times New Roman"/>
+                <w:sz w:val="24"/>
+                <w:szCs w:val="24"/>
+                <w:lang w:val="en-US"/>
+              </w:rPr>
+            </w:pPr>
+            <w:r>
+              <w:rPr>
+                <w:rFonts w:ascii="Times New Roman" w:hAnsi="Times New Roman" w:cs="Times New Roman"/>
+                <w:sz w:val="24"/>
+                <w:szCs w:val="24"/>
+                <w:lang w:val="en-US"/>
+              </w:rPr>
+              <w:t xml:space="preserve">#add new </w:t>
+            </w:r>
+            <w:proofErr w:type="spellStart"/>
+            <w:r>
+              <w:rPr>
+                <w:rFonts w:ascii="Times New Roman" w:hAnsi="Times New Roman" w:cs="Times New Roman"/>
+                <w:sz w:val="24"/>
+                <w:szCs w:val="24"/>
+                <w:lang w:val="en-US"/>
+              </w:rPr>
+              <w:t>hobbie</w:t>
+            </w:r>
+            <w:proofErr w:type="spellEnd"/>
+            <w:r>
+              <w:rPr>
+                <w:rFonts w:ascii="Times New Roman" w:hAnsi="Times New Roman" w:cs="Times New Roman"/>
+                <w:sz w:val="24"/>
+                <w:szCs w:val="24"/>
+                <w:lang w:val="en-US"/>
+              </w:rPr>
+              <w:t xml:space="preserve"> at the end of list -EP</w:t>
+            </w:r>
+          </w:p>
+          <w:p>
+            <w:pPr>
+              <w:ind w:left="0"/>
+              <w:rPr>
+                <w:rFonts w:ascii="Times New Roman" w:hAnsi="Times New Roman" w:cs="Times New Roman"/>
+                <w:sz w:val="24"/>
+                <w:szCs w:val="24"/>
+                <w:lang w:val="en-US"/>
+              </w:rPr>
+            </w:pPr>
+            <w:proofErr w:type="spellStart"/>
+            <w:r>
+              <w:rPr>
+                <w:rFonts w:ascii="Times New Roman" w:hAnsi="Times New Roman" w:cs="Times New Roman"/>
+                <w:sz w:val="24"/>
+                <w:szCs w:val="24"/>
+                <w:lang w:val="en-US"/>
+              </w:rPr>
+              <w:t>Hobbies.append</w:t>
+            </w:r>
+            <w:proofErr w:type="spellEnd"/>
+            <w:r>
+              <w:rPr>
+                <w:rFonts w:ascii="Times New Roman" w:hAnsi="Times New Roman" w:cs="Times New Roman"/>
+                <w:sz w:val="24"/>
+                <w:szCs w:val="24"/>
+                <w:lang w:val="en-US"/>
+              </w:rPr>
+              <w:t>("</w:t>
+            </w:r>
+            <w:proofErr w:type="spellStart"/>
+            <w:r>
+              <w:rPr>
+                <w:rFonts w:ascii="Times New Roman" w:hAnsi="Times New Roman" w:cs="Times New Roman"/>
+                <w:sz w:val="24"/>
+                <w:szCs w:val="24"/>
+                <w:lang w:val="en-US"/>
+              </w:rPr>
+              <w:t>buidling</w:t>
+            </w:r>
+            <w:proofErr w:type="spellEnd"/>
+            <w:r>
+              <w:rPr>
+                <w:rFonts w:ascii="Times New Roman" w:hAnsi="Times New Roman" w:cs="Times New Roman"/>
+                <w:sz w:val="24"/>
+                <w:szCs w:val="24"/>
+                <w:lang w:val="en-US"/>
+              </w:rPr>
+              <w:t xml:space="preserve"> pcs")</w:t>
+            </w:r>
+          </w:p>
+          <w:p>
+            <w:pPr>
+              <w:ind w:left="0"/>
+              <w:rPr>
+                <w:rFonts w:ascii="Times New Roman" w:hAnsi="Times New Roman" w:cs="Times New Roman"/>
+                <w:sz w:val="24"/>
+                <w:szCs w:val="24"/>
+                <w:lang w:val="en-US"/>
+              </w:rPr>
+            </w:pPr>
+            <w:proofErr w:type="gramStart"/>
+            <w:r>
+              <w:rPr>
+                <w:rFonts w:ascii="Times New Roman" w:hAnsi="Times New Roman" w:cs="Times New Roman"/>
+                <w:sz w:val="24"/>
+                <w:szCs w:val="24"/>
+                <w:lang w:val="en-US"/>
+              </w:rPr>
+              <w:t>print(</w:t>
+            </w:r>
+            <w:proofErr w:type="gramEnd"/>
+            <w:r>
+              <w:rPr>
+                <w:rFonts w:ascii="Times New Roman" w:hAnsi="Times New Roman" w:cs="Times New Roman"/>
+                <w:sz w:val="24"/>
+                <w:szCs w:val="24"/>
+                <w:lang w:val="en-US"/>
+              </w:rPr>
+              <w:t>Hobbies)</w:t>
+            </w:r>
+          </w:p>
+          <w:p>
+            <w:pPr>
+              <w:ind w:left="0"/>
+              <w:rPr>
+                <w:rFonts w:ascii="Times New Roman" w:hAnsi="Times New Roman" w:cs="Times New Roman"/>
+                <w:sz w:val="24"/>
+                <w:szCs w:val="24"/>
+                <w:lang w:val="en-US"/>
+              </w:rPr>
+            </w:pPr>
+            <w:r>
+              <w:rPr>
+                <w:rFonts w:ascii="Times New Roman" w:hAnsi="Times New Roman" w:cs="Times New Roman"/>
+                <w:sz w:val="24"/>
+                <w:szCs w:val="24"/>
+                <w:lang w:val="en-US"/>
+              </w:rPr>
+              <w:t xml:space="preserve">#add new </w:t>
+            </w:r>
+            <w:proofErr w:type="spellStart"/>
+            <w:r>
+              <w:rPr>
+                <w:rFonts w:ascii="Times New Roman" w:hAnsi="Times New Roman" w:cs="Times New Roman"/>
+                <w:sz w:val="24"/>
+                <w:szCs w:val="24"/>
+                <w:lang w:val="en-US"/>
+              </w:rPr>
+              <w:t>hobbie</w:t>
+            </w:r>
+            <w:proofErr w:type="spellEnd"/>
+            <w:r>
+              <w:rPr>
+                <w:rFonts w:ascii="Times New Roman" w:hAnsi="Times New Roman" w:cs="Times New Roman"/>
+                <w:sz w:val="24"/>
+                <w:szCs w:val="24"/>
+                <w:lang w:val="en-US"/>
+              </w:rPr>
+              <w:t xml:space="preserve"> to the </w:t>
+            </w:r>
+            <w:proofErr w:type="spellStart"/>
+            <w:r>
+              <w:rPr>
+                <w:rFonts w:ascii="Times New Roman" w:hAnsi="Times New Roman" w:cs="Times New Roman"/>
+                <w:sz w:val="24"/>
+                <w:szCs w:val="24"/>
+                <w:lang w:val="en-US"/>
+              </w:rPr>
+              <w:t>beggining</w:t>
+            </w:r>
+            <w:proofErr w:type="spellEnd"/>
+            <w:r>
+              <w:rPr>
+                <w:rFonts w:ascii="Times New Roman" w:hAnsi="Times New Roman" w:cs="Times New Roman"/>
+                <w:sz w:val="24"/>
+                <w:szCs w:val="24"/>
+                <w:lang w:val="en-US"/>
+              </w:rPr>
+              <w:t xml:space="preserve"> of list (0)-EP</w:t>
+            </w:r>
+          </w:p>
+          <w:p>
+            <w:pPr>
+              <w:ind w:left="0"/>
+              <w:rPr>
+                <w:rFonts w:ascii="Times New Roman" w:hAnsi="Times New Roman" w:cs="Times New Roman"/>
+                <w:sz w:val="24"/>
+                <w:szCs w:val="24"/>
+                <w:lang w:val="en-US"/>
+              </w:rPr>
+            </w:pPr>
+            <w:proofErr w:type="spellStart"/>
+            <w:r>
+              <w:rPr>
+                <w:rFonts w:ascii="Times New Roman" w:hAnsi="Times New Roman" w:cs="Times New Roman"/>
+                <w:sz w:val="24"/>
+                <w:szCs w:val="24"/>
+                <w:lang w:val="en-US"/>
+              </w:rPr>
+              <w:t>Hobbies.insert</w:t>
+            </w:r>
+            <w:proofErr w:type="spellEnd"/>
+            <w:r>
+              <w:rPr>
+                <w:rFonts w:ascii="Times New Roman" w:hAnsi="Times New Roman" w:cs="Times New Roman"/>
+                <w:sz w:val="24"/>
+                <w:szCs w:val="24"/>
+                <w:lang w:val="en-US"/>
+              </w:rPr>
+              <w:t>(0,"editing")</w:t>
+            </w:r>
+          </w:p>
+          <w:p>
+            <w:pPr>
+              <w:ind w:left="0"/>
+              <w:rPr>
+                <w:rFonts w:ascii="Times New Roman" w:hAnsi="Times New Roman" w:cs="Times New Roman"/>
+                <w:sz w:val="24"/>
+                <w:szCs w:val="24"/>
+                <w:lang w:val="en-US"/>
+              </w:rPr>
+            </w:pPr>
+            <w:proofErr w:type="gramStart"/>
+            <w:r>
+              <w:rPr>
+                <w:rFonts w:ascii="Times New Roman" w:hAnsi="Times New Roman" w:cs="Times New Roman"/>
+                <w:sz w:val="24"/>
+                <w:szCs w:val="24"/>
+                <w:lang w:val="en-US"/>
+              </w:rPr>
+              <w:t>print(</w:t>
+            </w:r>
+            <w:proofErr w:type="gramEnd"/>
+            <w:r>
+              <w:rPr>
+                <w:rFonts w:ascii="Times New Roman" w:hAnsi="Times New Roman" w:cs="Times New Roman"/>
+                <w:sz w:val="24"/>
+                <w:szCs w:val="24"/>
+                <w:lang w:val="en-US"/>
+              </w:rPr>
+              <w:t>Hobbies)</w:t>
+            </w:r>
+          </w:p>
+          <w:p>
+            <w:pPr>
+              <w:ind w:left="0"/>
+              <w:rPr>
+                <w:rFonts w:ascii="Times New Roman" w:hAnsi="Times New Roman" w:cs="Times New Roman"/>
+                <w:sz w:val="24"/>
+                <w:szCs w:val="24"/>
+                <w:lang w:val="en-US"/>
+              </w:rPr>
+            </w:pPr>
+            <w:proofErr w:type="gramStart"/>
+            <w:r>
+              <w:rPr>
+                <w:rFonts w:ascii="Times New Roman" w:hAnsi="Times New Roman" w:cs="Times New Roman"/>
+                <w:sz w:val="24"/>
+                <w:szCs w:val="24"/>
+                <w:lang w:val="en-US"/>
+              </w:rPr>
+              <w:t>#removes</w:t>
+            </w:r>
+            <w:proofErr w:type="gramEnd"/>
+            <w:r>
+              <w:rPr>
+                <w:rFonts w:ascii="Times New Roman" w:hAnsi="Times New Roman" w:cs="Times New Roman"/>
+                <w:sz w:val="24"/>
+                <w:szCs w:val="24"/>
+                <w:lang w:val="en-US"/>
+              </w:rPr>
+              <w:t xml:space="preserve"> a specific </w:t>
+            </w:r>
+            <w:proofErr w:type="spellStart"/>
+            <w:r>
+              <w:rPr>
+                <w:rFonts w:ascii="Times New Roman" w:hAnsi="Times New Roman" w:cs="Times New Roman"/>
+                <w:sz w:val="24"/>
+                <w:szCs w:val="24"/>
+                <w:lang w:val="en-US"/>
+              </w:rPr>
+              <w:t>hobbie</w:t>
+            </w:r>
+            <w:proofErr w:type="spellEnd"/>
+            <w:r>
+              <w:rPr>
+                <w:rFonts w:ascii="Times New Roman" w:hAnsi="Times New Roman" w:cs="Times New Roman"/>
+                <w:sz w:val="24"/>
+                <w:szCs w:val="24"/>
+                <w:lang w:val="en-US"/>
+              </w:rPr>
+              <w:t xml:space="preserve"> -EP</w:t>
+            </w:r>
+          </w:p>
+          <w:p>
+            <w:pPr>
+              <w:ind w:left="0"/>
+              <w:rPr>
+                <w:rFonts w:ascii="Times New Roman" w:hAnsi="Times New Roman" w:cs="Times New Roman"/>
+                <w:sz w:val="24"/>
+                <w:szCs w:val="24"/>
+                <w:lang w:val="en-US"/>
+              </w:rPr>
+            </w:pPr>
+            <w:proofErr w:type="spellStart"/>
+            <w:r>
+              <w:rPr>
+                <w:rFonts w:ascii="Times New Roman" w:hAnsi="Times New Roman" w:cs="Times New Roman"/>
+                <w:sz w:val="24"/>
+                <w:szCs w:val="24"/>
+                <w:lang w:val="en-US"/>
+              </w:rPr>
+              <w:t>Hobbies.remove</w:t>
+            </w:r>
+            <w:proofErr w:type="spellEnd"/>
+            <w:r>
+              <w:rPr>
+                <w:rFonts w:ascii="Times New Roman" w:hAnsi="Times New Roman" w:cs="Times New Roman"/>
+                <w:sz w:val="24"/>
+                <w:szCs w:val="24"/>
+                <w:lang w:val="en-US"/>
+              </w:rPr>
+              <w:t>("editing")</w:t>
+            </w:r>
+          </w:p>
+          <w:p>
+            <w:pPr>
+              <w:ind w:left="0"/>
+              <w:rPr>
+                <w:rFonts w:ascii="Times New Roman" w:hAnsi="Times New Roman" w:cs="Times New Roman"/>
+                <w:sz w:val="24"/>
+                <w:szCs w:val="24"/>
+                <w:lang w:val="en-US"/>
+              </w:rPr>
+            </w:pPr>
+            <w:proofErr w:type="gramStart"/>
+            <w:r>
+              <w:rPr>
+                <w:rFonts w:ascii="Times New Roman" w:hAnsi="Times New Roman" w:cs="Times New Roman"/>
+                <w:sz w:val="24"/>
+                <w:szCs w:val="24"/>
+                <w:lang w:val="en-US"/>
+              </w:rPr>
+              <w:t>print(</w:t>
+            </w:r>
+            <w:proofErr w:type="gramEnd"/>
+            <w:r>
+              <w:rPr>
+                <w:rFonts w:ascii="Times New Roman" w:hAnsi="Times New Roman" w:cs="Times New Roman"/>
+                <w:sz w:val="24"/>
+                <w:szCs w:val="24"/>
+                <w:lang w:val="en-US"/>
+              </w:rPr>
+              <w:t>Hobbies)</w:t>
+            </w:r>
+          </w:p>
+          <w:p>
+            <w:pPr>
+              <w:ind w:left="0"/>
+              <w:rPr>
+                <w:rFonts w:ascii="Times New Roman" w:hAnsi="Times New Roman" w:cs="Times New Roman"/>
+                <w:sz w:val="24"/>
+                <w:szCs w:val="24"/>
+                <w:lang w:val="en-US"/>
+              </w:rPr>
+            </w:pPr>
+            <w:r>
+              <w:rPr>
+                <w:rFonts w:ascii="Times New Roman" w:hAnsi="Times New Roman" w:cs="Times New Roman"/>
+                <w:sz w:val="24"/>
+                <w:szCs w:val="24"/>
+                <w:lang w:val="en-US"/>
+              </w:rPr>
+              <w:t xml:space="preserve">#removes one </w:t>
+            </w:r>
+            <w:proofErr w:type="spellStart"/>
+            <w:r>
+              <w:rPr>
+                <w:rFonts w:ascii="Times New Roman" w:hAnsi="Times New Roman" w:cs="Times New Roman"/>
+                <w:sz w:val="24"/>
+                <w:szCs w:val="24"/>
+                <w:lang w:val="en-US"/>
+              </w:rPr>
+              <w:t>hobbie</w:t>
+            </w:r>
+            <w:proofErr w:type="spellEnd"/>
+            <w:r>
+              <w:rPr>
+                <w:rFonts w:ascii="Times New Roman" w:hAnsi="Times New Roman" w:cs="Times New Roman"/>
+                <w:sz w:val="24"/>
+                <w:szCs w:val="24"/>
+                <w:lang w:val="en-US"/>
+              </w:rPr>
+              <w:t xml:space="preserve"> from a </w:t>
+            </w:r>
+            <w:proofErr w:type="spellStart"/>
+            <w:r>
+              <w:rPr>
+                <w:rFonts w:ascii="Times New Roman" w:hAnsi="Times New Roman" w:cs="Times New Roman"/>
+                <w:sz w:val="24"/>
+                <w:szCs w:val="24"/>
+                <w:lang w:val="en-US"/>
+              </w:rPr>
+              <w:t>ceratin</w:t>
+            </w:r>
+            <w:proofErr w:type="spellEnd"/>
+            <w:r>
+              <w:rPr>
+                <w:rFonts w:ascii="Times New Roman" w:hAnsi="Times New Roman" w:cs="Times New Roman"/>
+                <w:sz w:val="24"/>
+                <w:szCs w:val="24"/>
+                <w:lang w:val="en-US"/>
+              </w:rPr>
+              <w:t xml:space="preserve"> point on the list -EP</w:t>
+            </w:r>
+          </w:p>
+          <w:p>
+            <w:pPr>
+              <w:ind w:left="0"/>
+              <w:rPr>
+                <w:rFonts w:ascii="Times New Roman" w:hAnsi="Times New Roman" w:cs="Times New Roman"/>
+                <w:sz w:val="24"/>
+                <w:szCs w:val="24"/>
+                <w:lang w:val="en-US"/>
+              </w:rPr>
+            </w:pPr>
+            <w:proofErr w:type="spellStart"/>
+            <w:proofErr w:type="gramStart"/>
+            <w:r>
+              <w:rPr>
+                <w:rFonts w:ascii="Times New Roman" w:hAnsi="Times New Roman" w:cs="Times New Roman"/>
+                <w:sz w:val="24"/>
+                <w:szCs w:val="24"/>
+                <w:lang w:val="en-US"/>
+              </w:rPr>
+              <w:t>Hobbies.pop</w:t>
+            </w:r>
+            <w:proofErr w:type="spellEnd"/>
+            <w:r>
+              <w:rPr>
+                <w:rFonts w:ascii="Times New Roman" w:hAnsi="Times New Roman" w:cs="Times New Roman"/>
+                <w:sz w:val="24"/>
+                <w:szCs w:val="24"/>
+                <w:lang w:val="en-US"/>
+              </w:rPr>
+              <w:t>(</w:t>
+            </w:r>
+            <w:proofErr w:type="gramEnd"/>
+            <w:r>
+              <w:rPr>
+                <w:rFonts w:ascii="Times New Roman" w:hAnsi="Times New Roman" w:cs="Times New Roman"/>
+                <w:sz w:val="24"/>
+                <w:szCs w:val="24"/>
+                <w:lang w:val="en-US"/>
+              </w:rPr>
+              <w:t>2)</w:t>
+            </w:r>
+          </w:p>
+          <w:p>
+            <w:pPr>
+              <w:ind w:left="0"/>
+              <w:rPr>
+                <w:rFonts w:ascii="Times New Roman" w:hAnsi="Times New Roman" w:cs="Times New Roman"/>
+                <w:sz w:val="24"/>
+                <w:szCs w:val="24"/>
+                <w:lang w:val="en-US"/>
+              </w:rPr>
+            </w:pPr>
+            <w:proofErr w:type="gramStart"/>
+            <w:r>
+              <w:rPr>
+                <w:rFonts w:ascii="Times New Roman" w:hAnsi="Times New Roman" w:cs="Times New Roman"/>
+                <w:sz w:val="24"/>
+                <w:szCs w:val="24"/>
+                <w:lang w:val="en-US"/>
+              </w:rPr>
+              <w:lastRenderedPageBreak/>
+              <w:t>print(</w:t>
+            </w:r>
+            <w:proofErr w:type="gramEnd"/>
+            <w:r>
+              <w:rPr>
+                <w:rFonts w:ascii="Times New Roman" w:hAnsi="Times New Roman" w:cs="Times New Roman"/>
+                <w:sz w:val="24"/>
+                <w:szCs w:val="24"/>
+                <w:lang w:val="en-US"/>
+              </w:rPr>
+              <w:t>Hobbies)</w:t>
+            </w:r>
+          </w:p>
+          <w:p>
+            <w:pPr>
+              <w:ind w:left="0"/>
+              <w:rPr>
+                <w:rFonts w:ascii="Times New Roman" w:hAnsi="Times New Roman" w:cs="Times New Roman"/>
+                <w:sz w:val="24"/>
+                <w:szCs w:val="24"/>
+                <w:lang w:val="en-US"/>
+              </w:rPr>
+            </w:pPr>
+            <w:r>
+              <w:rPr>
+                <w:rFonts w:ascii="Times New Roman" w:hAnsi="Times New Roman" w:cs="Times New Roman"/>
+                <w:sz w:val="24"/>
+                <w:szCs w:val="24"/>
+                <w:lang w:val="en-US"/>
+              </w:rPr>
+              <w:t>#deletes the list entirely -EP</w:t>
+            </w:r>
+          </w:p>
+          <w:p>
+            <w:pPr>
+              <w:ind w:left="0"/>
+              <w:rPr>
+                <w:rFonts w:ascii="Times New Roman" w:hAnsi="Times New Roman" w:cs="Times New Roman"/>
+                <w:sz w:val="24"/>
+                <w:szCs w:val="24"/>
+                <w:lang w:val="en-US"/>
+              </w:rPr>
+            </w:pPr>
+            <w:r>
+              <w:rPr>
+                <w:rFonts w:ascii="Times New Roman" w:hAnsi="Times New Roman" w:cs="Times New Roman"/>
+                <w:sz w:val="24"/>
+                <w:szCs w:val="24"/>
+                <w:lang w:val="en-US"/>
+              </w:rPr>
+              <w:t>Hobbies = ["motorcycle", "car", "video games"]</w:t>
+            </w:r>
+          </w:p>
+          <w:p>
+            <w:pPr>
+              <w:ind w:left="0"/>
+              <w:rPr>
+                <w:rFonts w:ascii="Times New Roman" w:hAnsi="Times New Roman" w:cs="Times New Roman"/>
+                <w:sz w:val="24"/>
+                <w:szCs w:val="24"/>
+                <w:lang w:val="en-US"/>
+              </w:rPr>
+            </w:pPr>
+            <w:r>
+              <w:rPr>
+                <w:rFonts w:ascii="Times New Roman" w:hAnsi="Times New Roman" w:cs="Times New Roman"/>
+                <w:sz w:val="24"/>
+                <w:szCs w:val="24"/>
+                <w:lang w:val="en-US"/>
+              </w:rPr>
+              <w:t>del Hobbies</w:t>
+            </w:r>
+          </w:p>
+          <w:p>
+            <w:pPr>
+              <w:ind w:left="0"/>
+              <w:rPr>
+                <w:rFonts w:ascii="Times New Roman" w:hAnsi="Times New Roman" w:cs="Times New Roman"/>
+                <w:sz w:val="24"/>
+                <w:szCs w:val="24"/>
+                <w:lang w:val="en-US"/>
+              </w:rPr>
+            </w:pPr>
+            <w:r>
+              <w:rPr>
+                <w:rFonts w:ascii="Times New Roman" w:hAnsi="Times New Roman" w:cs="Times New Roman"/>
+                <w:sz w:val="24"/>
+                <w:szCs w:val="24"/>
+                <w:lang w:val="en-US"/>
+              </w:rPr>
+              <w:t>#deletes contents of list but not the list itself -EP</w:t>
+            </w:r>
+          </w:p>
+          <w:p>
+            <w:pPr>
+              <w:ind w:left="0"/>
+              <w:rPr>
+                <w:rFonts w:ascii="Times New Roman" w:hAnsi="Times New Roman" w:cs="Times New Roman"/>
+                <w:sz w:val="24"/>
+                <w:szCs w:val="24"/>
+                <w:lang w:val="en-US"/>
+              </w:rPr>
+            </w:pPr>
+            <w:r>
+              <w:rPr>
+                <w:rFonts w:ascii="Times New Roman" w:hAnsi="Times New Roman" w:cs="Times New Roman"/>
+                <w:sz w:val="24"/>
+                <w:szCs w:val="24"/>
+                <w:lang w:val="en-US"/>
+              </w:rPr>
+              <w:t>Hobbies = ["motorcycle", "car", "video games"]</w:t>
+            </w:r>
+          </w:p>
+          <w:p>
+            <w:pPr>
+              <w:ind w:left="0"/>
+              <w:rPr>
+                <w:rFonts w:ascii="Times New Roman" w:hAnsi="Times New Roman" w:cs="Times New Roman"/>
+                <w:sz w:val="24"/>
+                <w:szCs w:val="24"/>
+                <w:lang w:val="en-US"/>
+              </w:rPr>
+            </w:pPr>
+            <w:proofErr w:type="spellStart"/>
+            <w:r>
+              <w:rPr>
+                <w:rFonts w:ascii="Times New Roman" w:hAnsi="Times New Roman" w:cs="Times New Roman"/>
+                <w:sz w:val="24"/>
+                <w:szCs w:val="24"/>
+                <w:lang w:val="en-US"/>
+              </w:rPr>
+              <w:t>Hobbies.clear</w:t>
+            </w:r>
+            <w:proofErr w:type="spellEnd"/>
+            <w:r>
+              <w:rPr>
+                <w:rFonts w:ascii="Times New Roman" w:hAnsi="Times New Roman" w:cs="Times New Roman"/>
+                <w:sz w:val="24"/>
+                <w:szCs w:val="24"/>
+                <w:lang w:val="en-US"/>
+              </w:rPr>
+              <w:t>()</w:t>
+            </w:r>
+          </w:p>
+          <w:p>
+            <w:pPr>
+              <w:ind w:left="0"/>
+              <w:rPr>
+                <w:rFonts w:ascii="Times New Roman" w:hAnsi="Times New Roman" w:cs="Times New Roman"/>
+                <w:sz w:val="24"/>
+                <w:szCs w:val="24"/>
+                <w:lang w:val="en-US"/>
+              </w:rPr>
+            </w:pPr>
+            <w:proofErr w:type="gramStart"/>
+            <w:r>
+              <w:rPr>
+                <w:rFonts w:ascii="Times New Roman" w:hAnsi="Times New Roman" w:cs="Times New Roman"/>
+                <w:sz w:val="24"/>
+                <w:szCs w:val="24"/>
+                <w:lang w:val="en-US"/>
+              </w:rPr>
+              <w:t>print(</w:t>
+            </w:r>
+            <w:proofErr w:type="gramEnd"/>
+            <w:r>
+              <w:rPr>
+                <w:rFonts w:ascii="Times New Roman" w:hAnsi="Times New Roman" w:cs="Times New Roman"/>
+                <w:sz w:val="24"/>
+                <w:szCs w:val="24"/>
+                <w:lang w:val="en-US"/>
+              </w:rPr>
+              <w:t>Hobbies)</w:t>
+            </w:r>
+          </w:p>
+          <w:p>
+            <w:pPr>
+              <w:ind w:left="0"/>
+              <w:rPr>
+                <w:rFonts w:ascii="Times New Roman" w:hAnsi="Times New Roman" w:cs="Times New Roman"/>
+                <w:sz w:val="24"/>
+                <w:szCs w:val="24"/>
+                <w:lang w:val="en-US"/>
+              </w:rPr>
+            </w:pPr>
+          </w:p>
+          <w:p>
+            <w:pPr>
+              <w:ind w:left="0"/>
+              <w:rPr>
+                <w:rFonts w:ascii="Times New Roman" w:hAnsi="Times New Roman" w:cs="Times New Roman"/>
+                <w:sz w:val="24"/>
+                <w:szCs w:val="24"/>
+              </w:rPr>
+            </w:pPr>
+            <w:r>
+              <w:rPr>
+                <w:rFonts w:ascii="Times New Roman" w:hAnsi="Times New Roman" w:cs="Times New Roman"/>
+                <w:sz w:val="24"/>
+                <w:szCs w:val="24"/>
+              </w:rPr>
+              <w:t>you could compare them to the output show here</w:t>
+            </w:r>
+          </w:p>
+          <w:p>
+            <w:pPr>
+              <w:ind w:left="0"/>
+              <w:rPr>
+                <w:rFonts w:ascii="Times New Roman" w:hAnsi="Times New Roman" w:cs="Times New Roman"/>
+                <w:sz w:val="24"/>
+                <w:szCs w:val="24"/>
+              </w:rPr>
+            </w:pPr>
+            <w:r>
+              <w:rPr>
+                <w:rFonts w:ascii="Times New Roman" w:hAnsi="Times New Roman" w:cs="Times New Roman"/>
+                <w:sz w:val="24"/>
+                <w:szCs w:val="24"/>
+              </w:rPr>
+              <w:t>['pizza', 'burgers', 'hot dogs']</w:t>
+            </w:r>
+          </w:p>
+          <w:p>
+            <w:pPr>
+              <w:ind w:left="0"/>
+              <w:rPr>
+                <w:rFonts w:ascii="Times New Roman" w:hAnsi="Times New Roman" w:cs="Times New Roman"/>
+                <w:sz w:val="24"/>
+                <w:szCs w:val="24"/>
+              </w:rPr>
+            </w:pPr>
+            <w:r>
+              <w:rPr>
+                <w:rFonts w:ascii="Times New Roman" w:hAnsi="Times New Roman" w:cs="Times New Roman"/>
+                <w:sz w:val="24"/>
+                <w:szCs w:val="24"/>
+              </w:rPr>
+              <w:t>hot dogs</w:t>
+            </w:r>
+          </w:p>
+          <w:p>
+            <w:pPr>
+              <w:ind w:left="0"/>
+              <w:rPr>
+                <w:rFonts w:ascii="Times New Roman" w:hAnsi="Times New Roman" w:cs="Times New Roman"/>
+                <w:sz w:val="24"/>
+                <w:szCs w:val="24"/>
+              </w:rPr>
+            </w:pPr>
+            <w:r>
+              <w:rPr>
+                <w:rFonts w:ascii="Times New Roman" w:hAnsi="Times New Roman" w:cs="Times New Roman"/>
+                <w:sz w:val="24"/>
+                <w:szCs w:val="24"/>
+              </w:rPr>
+              <w:t>3</w:t>
+            </w:r>
+          </w:p>
+          <w:p>
+            <w:pPr>
+              <w:ind w:left="0"/>
+              <w:rPr>
+                <w:rFonts w:ascii="Times New Roman" w:hAnsi="Times New Roman" w:cs="Times New Roman"/>
+                <w:sz w:val="24"/>
+                <w:szCs w:val="24"/>
+              </w:rPr>
+            </w:pPr>
+            <w:proofErr w:type="spellStart"/>
+            <w:r>
+              <w:rPr>
+                <w:rFonts w:ascii="Times New Roman" w:hAnsi="Times New Roman" w:cs="Times New Roman"/>
+                <w:sz w:val="24"/>
+                <w:szCs w:val="24"/>
+              </w:rPr>
+              <w:t>i</w:t>
+            </w:r>
+            <w:proofErr w:type="spellEnd"/>
+            <w:r>
+              <w:rPr>
+                <w:rFonts w:ascii="Times New Roman" w:hAnsi="Times New Roman" w:cs="Times New Roman"/>
+                <w:sz w:val="24"/>
+                <w:szCs w:val="24"/>
+              </w:rPr>
+              <w:t xml:space="preserve"> like pizza</w:t>
+            </w:r>
+          </w:p>
+          <w:p>
+            <w:pPr>
+              <w:ind w:left="0"/>
+              <w:rPr>
+                <w:rFonts w:ascii="Times New Roman" w:hAnsi="Times New Roman" w:cs="Times New Roman"/>
+                <w:sz w:val="24"/>
+                <w:szCs w:val="24"/>
+              </w:rPr>
+            </w:pPr>
+            <w:proofErr w:type="spellStart"/>
+            <w:r>
+              <w:rPr>
+                <w:rFonts w:ascii="Times New Roman" w:hAnsi="Times New Roman" w:cs="Times New Roman"/>
+                <w:sz w:val="24"/>
+                <w:szCs w:val="24"/>
+              </w:rPr>
+              <w:t>i</w:t>
+            </w:r>
+            <w:proofErr w:type="spellEnd"/>
+            <w:r>
+              <w:rPr>
+                <w:rFonts w:ascii="Times New Roman" w:hAnsi="Times New Roman" w:cs="Times New Roman"/>
+                <w:sz w:val="24"/>
+                <w:szCs w:val="24"/>
+              </w:rPr>
+              <w:t xml:space="preserve"> like burgers</w:t>
+            </w:r>
+          </w:p>
+          <w:p>
+            <w:pPr>
+              <w:ind w:left="0"/>
+              <w:rPr>
+                <w:rFonts w:ascii="Times New Roman" w:hAnsi="Times New Roman" w:cs="Times New Roman"/>
+                <w:sz w:val="24"/>
+                <w:szCs w:val="24"/>
+              </w:rPr>
+            </w:pPr>
+            <w:proofErr w:type="spellStart"/>
+            <w:r>
+              <w:rPr>
+                <w:rFonts w:ascii="Times New Roman" w:hAnsi="Times New Roman" w:cs="Times New Roman"/>
+                <w:sz w:val="24"/>
+                <w:szCs w:val="24"/>
+              </w:rPr>
+              <w:t>i</w:t>
+            </w:r>
+            <w:proofErr w:type="spellEnd"/>
+            <w:r>
+              <w:rPr>
+                <w:rFonts w:ascii="Times New Roman" w:hAnsi="Times New Roman" w:cs="Times New Roman"/>
+                <w:sz w:val="24"/>
+                <w:szCs w:val="24"/>
+              </w:rPr>
+              <w:t xml:space="preserve"> like hot dogs</w:t>
+            </w:r>
+          </w:p>
+          <w:p>
+            <w:pPr>
+              <w:ind w:left="0"/>
+              <w:rPr>
+                <w:rFonts w:ascii="Times New Roman" w:hAnsi="Times New Roman" w:cs="Times New Roman"/>
+                <w:sz w:val="24"/>
+                <w:szCs w:val="24"/>
+              </w:rPr>
+            </w:pPr>
+            <w:r>
+              <w:rPr>
+                <w:rFonts w:ascii="Times New Roman" w:hAnsi="Times New Roman" w:cs="Times New Roman"/>
+                <w:sz w:val="24"/>
+                <w:szCs w:val="24"/>
+              </w:rPr>
+              <w:t>motorcycle</w:t>
+            </w:r>
+          </w:p>
+          <w:p>
+            <w:pPr>
+              <w:ind w:left="0"/>
+              <w:rPr>
+                <w:rFonts w:ascii="Times New Roman" w:hAnsi="Times New Roman" w:cs="Times New Roman"/>
+                <w:sz w:val="24"/>
+                <w:szCs w:val="24"/>
+              </w:rPr>
+            </w:pPr>
+            <w:r>
+              <w:rPr>
+                <w:rFonts w:ascii="Times New Roman" w:hAnsi="Times New Roman" w:cs="Times New Roman"/>
+                <w:sz w:val="24"/>
+                <w:szCs w:val="24"/>
+              </w:rPr>
+              <w:t>video games</w:t>
+            </w:r>
+          </w:p>
+          <w:p>
+            <w:pPr>
+              <w:ind w:left="0"/>
+              <w:rPr>
+                <w:rFonts w:ascii="Times New Roman" w:hAnsi="Times New Roman" w:cs="Times New Roman"/>
+                <w:sz w:val="24"/>
+                <w:szCs w:val="24"/>
+              </w:rPr>
+            </w:pPr>
+            <w:r>
+              <w:rPr>
+                <w:rFonts w:ascii="Times New Roman" w:hAnsi="Times New Roman" w:cs="Times New Roman"/>
+                <w:sz w:val="24"/>
+                <w:szCs w:val="24"/>
+              </w:rPr>
+              <w:t>['reading', 'car', 'video games']</w:t>
+            </w:r>
+          </w:p>
+          <w:p>
+            <w:pPr>
+              <w:ind w:left="0"/>
+              <w:rPr>
+                <w:rFonts w:ascii="Times New Roman" w:hAnsi="Times New Roman" w:cs="Times New Roman"/>
+                <w:sz w:val="24"/>
+                <w:szCs w:val="24"/>
+              </w:rPr>
+            </w:pPr>
+            <w:r>
+              <w:rPr>
+                <w:rFonts w:ascii="Times New Roman" w:hAnsi="Times New Roman" w:cs="Times New Roman"/>
+                <w:sz w:val="24"/>
+                <w:szCs w:val="24"/>
+              </w:rPr>
+              <w:t>['reading', 'building pcs', 'editing', 'video games']</w:t>
+            </w:r>
+          </w:p>
+          <w:p>
+            <w:pPr>
+              <w:ind w:left="0"/>
+              <w:rPr>
+                <w:rFonts w:ascii="Times New Roman" w:hAnsi="Times New Roman" w:cs="Times New Roman"/>
+                <w:sz w:val="24"/>
+                <w:szCs w:val="24"/>
+              </w:rPr>
+            </w:pPr>
+            <w:r>
+              <w:rPr>
+                <w:rFonts w:ascii="Times New Roman" w:hAnsi="Times New Roman" w:cs="Times New Roman"/>
+                <w:sz w:val="24"/>
+                <w:szCs w:val="24"/>
+              </w:rPr>
+              <w:t>['reading', 'watching YT', 'video games']</w:t>
+            </w:r>
+          </w:p>
+          <w:p>
+            <w:pPr>
+              <w:ind w:left="0"/>
+              <w:rPr>
+                <w:rFonts w:ascii="Times New Roman" w:hAnsi="Times New Roman" w:cs="Times New Roman"/>
+                <w:sz w:val="24"/>
+                <w:szCs w:val="24"/>
+              </w:rPr>
+            </w:pPr>
+            <w:r>
+              <w:rPr>
+                <w:rFonts w:ascii="Times New Roman" w:hAnsi="Times New Roman" w:cs="Times New Roman"/>
+                <w:sz w:val="24"/>
+                <w:szCs w:val="24"/>
+              </w:rPr>
+              <w:t>['reading', 'watching YT', 'video games', '</w:t>
+            </w:r>
+            <w:proofErr w:type="spellStart"/>
+            <w:r>
+              <w:rPr>
+                <w:rFonts w:ascii="Times New Roman" w:hAnsi="Times New Roman" w:cs="Times New Roman"/>
+                <w:sz w:val="24"/>
+                <w:szCs w:val="24"/>
+              </w:rPr>
+              <w:t>buidling</w:t>
+            </w:r>
+            <w:proofErr w:type="spellEnd"/>
+            <w:r>
+              <w:rPr>
+                <w:rFonts w:ascii="Times New Roman" w:hAnsi="Times New Roman" w:cs="Times New Roman"/>
+                <w:sz w:val="24"/>
+                <w:szCs w:val="24"/>
+              </w:rPr>
+              <w:t xml:space="preserve"> pcs']</w:t>
+            </w:r>
+          </w:p>
+          <w:p>
+            <w:pPr>
+              <w:ind w:left="0"/>
+              <w:rPr>
+                <w:rFonts w:ascii="Times New Roman" w:hAnsi="Times New Roman" w:cs="Times New Roman"/>
+                <w:sz w:val="24"/>
+                <w:szCs w:val="24"/>
+              </w:rPr>
+            </w:pPr>
+            <w:r>
+              <w:rPr>
+                <w:rFonts w:ascii="Times New Roman" w:hAnsi="Times New Roman" w:cs="Times New Roman"/>
+                <w:sz w:val="24"/>
+                <w:szCs w:val="24"/>
+              </w:rPr>
+              <w:t>['editing', 'reading', 'watching YT', 'video games', '</w:t>
+            </w:r>
+            <w:proofErr w:type="spellStart"/>
+            <w:r>
+              <w:rPr>
+                <w:rFonts w:ascii="Times New Roman" w:hAnsi="Times New Roman" w:cs="Times New Roman"/>
+                <w:sz w:val="24"/>
+                <w:szCs w:val="24"/>
+              </w:rPr>
+              <w:t>buidling</w:t>
+            </w:r>
+            <w:proofErr w:type="spellEnd"/>
+            <w:r>
+              <w:rPr>
+                <w:rFonts w:ascii="Times New Roman" w:hAnsi="Times New Roman" w:cs="Times New Roman"/>
+                <w:sz w:val="24"/>
+                <w:szCs w:val="24"/>
+              </w:rPr>
+              <w:t xml:space="preserve"> pcs']</w:t>
+            </w:r>
+          </w:p>
+          <w:p>
+            <w:pPr>
+              <w:ind w:left="0"/>
+              <w:rPr>
+                <w:rFonts w:ascii="Times New Roman" w:hAnsi="Times New Roman" w:cs="Times New Roman"/>
+                <w:sz w:val="24"/>
+                <w:szCs w:val="24"/>
+              </w:rPr>
+            </w:pPr>
+            <w:r>
+              <w:rPr>
+                <w:rFonts w:ascii="Times New Roman" w:hAnsi="Times New Roman" w:cs="Times New Roman"/>
+                <w:sz w:val="24"/>
+                <w:szCs w:val="24"/>
+              </w:rPr>
+              <w:t>['reading', 'watching YT', 'video games', '</w:t>
+            </w:r>
+            <w:proofErr w:type="spellStart"/>
+            <w:r>
+              <w:rPr>
+                <w:rFonts w:ascii="Times New Roman" w:hAnsi="Times New Roman" w:cs="Times New Roman"/>
+                <w:sz w:val="24"/>
+                <w:szCs w:val="24"/>
+              </w:rPr>
+              <w:t>buidling</w:t>
+            </w:r>
+            <w:proofErr w:type="spellEnd"/>
+            <w:r>
+              <w:rPr>
+                <w:rFonts w:ascii="Times New Roman" w:hAnsi="Times New Roman" w:cs="Times New Roman"/>
+                <w:sz w:val="24"/>
+                <w:szCs w:val="24"/>
+              </w:rPr>
+              <w:t xml:space="preserve"> pcs']</w:t>
+            </w:r>
+          </w:p>
+          <w:p>
+            <w:pPr>
+              <w:ind w:left="0"/>
+              <w:rPr>
+                <w:rFonts w:ascii="Times New Roman" w:hAnsi="Times New Roman" w:cs="Times New Roman"/>
+                <w:sz w:val="24"/>
+                <w:szCs w:val="24"/>
+              </w:rPr>
+            </w:pPr>
+            <w:r>
+              <w:rPr>
+                <w:rFonts w:ascii="Times New Roman" w:hAnsi="Times New Roman" w:cs="Times New Roman"/>
+                <w:sz w:val="24"/>
+                <w:szCs w:val="24"/>
+              </w:rPr>
+              <w:t>['reading', 'watching YT', '</w:t>
+            </w:r>
+            <w:proofErr w:type="spellStart"/>
+            <w:r>
+              <w:rPr>
+                <w:rFonts w:ascii="Times New Roman" w:hAnsi="Times New Roman" w:cs="Times New Roman"/>
+                <w:sz w:val="24"/>
+                <w:szCs w:val="24"/>
+              </w:rPr>
+              <w:t>buidling</w:t>
+            </w:r>
+            <w:proofErr w:type="spellEnd"/>
+            <w:r>
+              <w:rPr>
+                <w:rFonts w:ascii="Times New Roman" w:hAnsi="Times New Roman" w:cs="Times New Roman"/>
+                <w:sz w:val="24"/>
+                <w:szCs w:val="24"/>
+              </w:rPr>
+              <w:t xml:space="preserve"> pcs']</w:t>
+            </w:r>
+          </w:p>
+          <w:p>
+            <w:pPr>
+              <w:ind w:left="0"/>
+              <w:rPr>
+                <w:rFonts w:ascii="Times New Roman" w:hAnsi="Times New Roman" w:cs="Times New Roman"/>
+                <w:sz w:val="24"/>
+                <w:szCs w:val="24"/>
+              </w:rPr>
+            </w:pPr>
+            <w:r>
+              <w:rPr>
+                <w:rFonts w:ascii="Times New Roman" w:hAnsi="Times New Roman" w:cs="Times New Roman"/>
+                <w:sz w:val="24"/>
+                <w:szCs w:val="24"/>
+              </w:rPr>
+              <w:t>[]</w:t>
+            </w:r>
+          </w:p>
+        </w:tc>
+      </w:tr>
+    </w:tbl>
+    <w:p>
+      <w:pPr>
+        <w:ind w:left="0"/>
         <w:rPr>
           <w:rFonts w:ascii="Times New Roman" w:hAnsi="Times New Roman" w:cs="Times New Roman"/>
           <w:sz w:val="40"/>
@@ -906,19 +4953,39 @@
           <w:sz w:val="40"/>
           <w:szCs w:val="40"/>
         </w:rPr>
-        <w:t xml:space="preserve">   </w:t>
-      </w:r>
-      <w:r>
-        <w:rPr>
-          <w:rFonts w:ascii="Times New Roman" w:hAnsi="Times New Roman" w:cs="Times New Roman"/>
-          <w:sz w:val="40"/>
-          <w:szCs w:val="40"/>
-        </w:rPr>
         <w:t xml:space="preserve">Functions </w:t>
       </w:r>
     </w:p>
+    <w:tbl>
+      <w:tblPr>
+        <w:tblStyle w:val="TableGrid"/>
+        <w:tblW w:w="0" w:type="auto"/>
+        <w:tblLook w:val="04A0" w:firstRow="1" w:lastRow="0" w:firstColumn="1" w:lastColumn="0" w:noHBand="0" w:noVBand="1"/>
+      </w:tblPr>
+      <w:tblGrid>
+        <w:gridCol w:w="9576"/>
+      </w:tblGrid>
+      <w:tr>
+        <w:tc>
+          <w:tcPr>
+            <w:tcW w:w="9576" w:type="dxa"/>
+          </w:tcPr>
+          <w:p>
+            <w:pPr>
+              <w:ind w:left="0"/>
+              <w:rPr>
+                <w:rFonts w:ascii="Times New Roman" w:hAnsi="Times New Roman" w:cs="Times New Roman"/>
+                <w:sz w:val="40"/>
+                <w:szCs w:val="40"/>
+              </w:rPr>
+            </w:pPr>
+          </w:p>
+        </w:tc>
+      </w:tr>
+    </w:tbl>
     <w:p>
       <w:pPr>
+        <w:ind w:left="0"/>
         <w:rPr>
           <w:rFonts w:ascii="Times New Roman" w:hAnsi="Times New Roman" w:cs="Times New Roman"/>
           <w:sz w:val="40"/>
@@ -1679,7 +5746,6 @@
   <w:style w:type="character" w:default="1" w:styleId="DefaultParagraphFont">
     <w:name w:val="Default Paragraph Font"/>
     <w:uiPriority w:val="1"/>
-    <w:semiHidden/>
     <w:unhideWhenUsed/>
   </w:style>
   <w:style w:type="table" w:default="1" w:styleId="TableNormal">

</xml_diff>

<commit_message>
saved table of contentes
</commit_message>
<xml_diff>
--- a/Tech doc for python.docx
+++ b/Tech doc for python.docx
@@ -40,6 +40,13 @@
     </w:p>
     <w:sdt>
       <w:sdtPr>
+        <w:rPr>
+          <w:rFonts w:ascii="Lexend" w:eastAsia="Lexend" w:hAnsi="Lexend" w:cs="Lexend"/>
+          <w:color w:val="auto"/>
+          <w:sz w:val="22"/>
+          <w:szCs w:val="22"/>
+          <w:lang w:val="en" w:eastAsia="ja-JP"/>
+        </w:rPr>
         <w:id w:val="-1211039932"/>
         <w:docPartObj>
           <w:docPartGallery w:val="Table of Contents"/>
@@ -48,14 +55,9 @@
       </w:sdtPr>
       <w:sdtEndPr>
         <w:rPr>
-          <w:rFonts w:ascii="Lexend" w:eastAsia="Lexend" w:hAnsi="Lexend" w:cs="Lexend"/>
           <w:b/>
           <w:bCs/>
           <w:noProof/>
-          <w:color w:val="auto"/>
-          <w:sz w:val="22"/>
-          <w:szCs w:val="22"/>
-          <w:lang w:val="en" w:eastAsia="ja-JP"/>
         </w:rPr>
       </w:sdtEndPr>
       <w:sdtContent>
@@ -97,21 +99,7 @@
                 <w:rStyle w:val="Hyperlink"/>
                 <w:noProof/>
               </w:rPr>
-              <w:t>Gen</w:t>
-            </w:r>
-            <w:r>
-              <w:rPr>
-                <w:rStyle w:val="Hyperlink"/>
-                <w:noProof/>
-              </w:rPr>
-              <w:t>e</w:t>
-            </w:r>
-            <w:r>
-              <w:rPr>
-                <w:rStyle w:val="Hyperlink"/>
-                <w:noProof/>
-              </w:rPr>
-              <w:t>ral Resources</w:t>
+              <w:t>General Resources</w:t>
             </w:r>
             <w:r>
               <w:rPr>
@@ -622,21 +610,7 @@
                 <w:rStyle w:val="Hyperlink"/>
                 <w:noProof/>
               </w:rPr>
-              <w:t>Loo</w:t>
-            </w:r>
-            <w:r>
-              <w:rPr>
-                <w:rStyle w:val="Hyperlink"/>
-                <w:noProof/>
-              </w:rPr>
-              <w:t>p</w:t>
-            </w:r>
-            <w:r>
-              <w:rPr>
-                <w:rStyle w:val="Hyperlink"/>
-                <w:noProof/>
-              </w:rPr>
-              <w:t>s</w:t>
+              <w:t>Loops</w:t>
             </w:r>
             <w:r>
               <w:rPr>

</xml_diff>